<commit_message>
adding some Billy Idol
</commit_message>
<xml_diff>
--- a/Setlist_1/Rebel Yell - Billy Idol.docx
+++ b/Setlist_1/Rebel Yell - Billy Idol.docx
@@ -130,6 +130,57 @@
           <w:szCs w:val="18"/>
         </w:rPr>
       </w:pPr>
+      <w:hyperlink r:id="rId5" w:history="1">
+        <w:r>
+          <w:rPr>
+            <w:rStyle w:val="Hyperlink"/>
+            <w:rFonts w:ascii="Courier New" w:eastAsia="Times New Roman" w:hAnsi="Courier New" w:cs="Courier New"/>
+            <w:sz w:val="18"/>
+            <w:szCs w:val="18"/>
+          </w:rPr>
+          <w:t>https://www.youtube.com/watch?v=wWWsKQ9nbfM</w:t>
+        </w:r>
+      </w:hyperlink>
+      <w:r>
+        <w:rPr>
+          <w:rFonts w:ascii="Courier New" w:eastAsia="Times New Roman" w:hAnsi="Courier New" w:cs="Courier New"/>
+          <w:color w:val="000000"/>
+          <w:sz w:val="18"/>
+          <w:szCs w:val="18"/>
+        </w:rPr>
+        <w:t xml:space="preserve"> </w:t>
+      </w:r>
+    </w:p>
+    <w:p>
+      <w:pPr>
+        <w:shd w:val="clear" w:color="auto" w:fill="FFFFFF"/>
+        <w:tabs>
+          <w:tab w:val="left" w:pos="916"/>
+          <w:tab w:val="left" w:pos="1832"/>
+          <w:tab w:val="left" w:pos="2748"/>
+          <w:tab w:val="left" w:pos="3664"/>
+          <w:tab w:val="left" w:pos="4580"/>
+          <w:tab w:val="left" w:pos="5496"/>
+          <w:tab w:val="left" w:pos="6412"/>
+          <w:tab w:val="left" w:pos="7328"/>
+          <w:tab w:val="left" w:pos="8244"/>
+          <w:tab w:val="left" w:pos="9160"/>
+          <w:tab w:val="left" w:pos="10076"/>
+          <w:tab w:val="left" w:pos="10992"/>
+          <w:tab w:val="left" w:pos="11908"/>
+          <w:tab w:val="left" w:pos="12824"/>
+          <w:tab w:val="left" w:pos="13740"/>
+          <w:tab w:val="left" w:pos="14656"/>
+        </w:tabs>
+        <w:wordWrap w:val="0"/>
+        <w:spacing w:after="0" w:line="240" w:lineRule="auto"/>
+        <w:rPr>
+          <w:rFonts w:ascii="Courier New" w:eastAsia="Times New Roman" w:hAnsi="Courier New" w:cs="Courier New"/>
+          <w:color w:val="000000"/>
+          <w:sz w:val="18"/>
+          <w:szCs w:val="18"/>
+        </w:rPr>
+      </w:pPr>
     </w:p>
     <w:p>
       <w:pPr>
@@ -332,23 +383,43 @@
           <w:szCs w:val="18"/>
         </w:rPr>
       </w:pPr>
-      <w:r>
-        <w:rPr>
-          <w:rFonts w:ascii="Courier New" w:eastAsia="Times New Roman" w:hAnsi="Courier New" w:cs="Courier New"/>
-          <w:color w:val="007FBF"/>
-          <w:sz w:val="18"/>
-          <w:szCs w:val="18"/>
-        </w:rPr>
-        <w:t>D</w:t>
-      </w:r>
-      <w:r>
-        <w:rPr>
-          <w:rFonts w:ascii="Courier New" w:eastAsia="Times New Roman" w:hAnsi="Courier New" w:cs="Courier New"/>
-          <w:color w:val="000000"/>
-          <w:sz w:val="18"/>
-          <w:szCs w:val="18"/>
-        </w:rPr>
-        <w:t xml:space="preserve">                              </w:t>
+      <w:proofErr w:type="gramStart"/>
+      <w:r>
+        <w:rPr>
+          <w:rFonts w:ascii="Courier New" w:eastAsia="Times New Roman" w:hAnsi="Courier New" w:cs="Courier New"/>
+          <w:color w:val="007FBF"/>
+          <w:sz w:val="18"/>
+          <w:szCs w:val="18"/>
+        </w:rPr>
+        <w:t>A#</w:t>
+      </w:r>
+      <w:proofErr w:type="gramEnd"/>
+      <w:r>
+        <w:rPr>
+          <w:rFonts w:ascii="Courier New" w:eastAsia="Times New Roman" w:hAnsi="Courier New" w:cs="Courier New"/>
+          <w:color w:val="007FBF"/>
+          <w:sz w:val="18"/>
+          <w:szCs w:val="18"/>
+        </w:rPr>
+        <w:t>-A</w:t>
+      </w:r>
+      <w:r>
+        <w:rPr>
+          <w:rFonts w:ascii="Courier New" w:eastAsia="Times New Roman" w:hAnsi="Courier New" w:cs="Courier New"/>
+          <w:color w:val="000000"/>
+          <w:sz w:val="18"/>
+          <w:szCs w:val="18"/>
+        </w:rPr>
+        <w:t xml:space="preserve">                           </w:t>
+      </w:r>
+      <w:r>
+        <w:rPr>
+          <w:rFonts w:ascii="Courier New" w:eastAsia="Times New Roman" w:hAnsi="Courier New" w:cs="Courier New"/>
+          <w:color w:val="000000"/>
+          <w:sz w:val="18"/>
+          <w:szCs w:val="18"/>
+        </w:rPr>
+        <w:t xml:space="preserve"> </w:t>
       </w:r>
       <w:r>
         <w:rPr>
@@ -371,29 +442,20 @@
       <w:r>
         <w:rPr>
           <w:rFonts w:ascii="Courier New" w:eastAsia="Times New Roman" w:hAnsi="Courier New" w:cs="Courier New"/>
-          <w:color w:val="007FBF"/>
-          <w:sz w:val="18"/>
-          <w:szCs w:val="18"/>
-        </w:rPr>
-        <w:t>E</w:t>
-      </w:r>
-      <w:r>
-        <w:rPr>
-          <w:rFonts w:ascii="Courier New" w:eastAsia="Times New Roman" w:hAnsi="Courier New" w:cs="Courier New"/>
-          <w:color w:val="000000"/>
-          <w:sz w:val="18"/>
-          <w:szCs w:val="18"/>
-        </w:rPr>
-        <w:t xml:space="preserve">    </w:t>
-      </w:r>
-      <w:r>
-        <w:rPr>
-          <w:rFonts w:ascii="Courier New" w:eastAsia="Times New Roman" w:hAnsi="Courier New" w:cs="Courier New"/>
-          <w:color w:val="007FBF"/>
-          <w:sz w:val="18"/>
-          <w:szCs w:val="18"/>
-        </w:rPr>
-        <w:t>D</w:t>
+          <w:color w:val="000000"/>
+          <w:sz w:val="18"/>
+          <w:szCs w:val="18"/>
+        </w:rPr>
+        <w:t xml:space="preserve">   </w:t>
+      </w:r>
+      <w:r>
+        <w:rPr>
+          <w:rFonts w:ascii="Courier New" w:eastAsia="Times New Roman" w:hAnsi="Courier New" w:cs="Courier New"/>
+          <w:color w:val="007FBF"/>
+          <w:sz w:val="18"/>
+          <w:szCs w:val="18"/>
+        </w:rPr>
+        <w:t>B</w:t>
       </w:r>
       <w:r>
         <w:rPr>
@@ -584,23 +646,43 @@
           <w:szCs w:val="18"/>
         </w:rPr>
       </w:pPr>
-      <w:r>
-        <w:rPr>
-          <w:rFonts w:ascii="Courier New" w:eastAsia="Times New Roman" w:hAnsi="Courier New" w:cs="Courier New"/>
-          <w:color w:val="007FBF"/>
-          <w:sz w:val="18"/>
-          <w:szCs w:val="18"/>
-        </w:rPr>
-        <w:t>D</w:t>
-      </w:r>
-      <w:r>
-        <w:rPr>
-          <w:rFonts w:ascii="Courier New" w:eastAsia="Times New Roman" w:hAnsi="Courier New" w:cs="Courier New"/>
-          <w:color w:val="000000"/>
-          <w:sz w:val="18"/>
-          <w:szCs w:val="18"/>
-        </w:rPr>
-        <w:t xml:space="preserve">                      </w:t>
+      <w:proofErr w:type="gramStart"/>
+      <w:r>
+        <w:rPr>
+          <w:rFonts w:ascii="Courier New" w:eastAsia="Times New Roman" w:hAnsi="Courier New" w:cs="Courier New"/>
+          <w:color w:val="007FBF"/>
+          <w:sz w:val="18"/>
+          <w:szCs w:val="18"/>
+        </w:rPr>
+        <w:t>A#</w:t>
+      </w:r>
+      <w:proofErr w:type="gramEnd"/>
+      <w:r>
+        <w:rPr>
+          <w:rFonts w:ascii="Courier New" w:eastAsia="Times New Roman" w:hAnsi="Courier New" w:cs="Courier New"/>
+          <w:color w:val="007FBF"/>
+          <w:sz w:val="18"/>
+          <w:szCs w:val="18"/>
+        </w:rPr>
+        <w:t>-A</w:t>
+      </w:r>
+      <w:r>
+        <w:rPr>
+          <w:rFonts w:ascii="Courier New" w:eastAsia="Times New Roman" w:hAnsi="Courier New" w:cs="Courier New"/>
+          <w:color w:val="000000"/>
+          <w:sz w:val="18"/>
+          <w:szCs w:val="18"/>
+        </w:rPr>
+        <w:t xml:space="preserve">                           </w:t>
+      </w:r>
+      <w:r>
+        <w:rPr>
+          <w:rFonts w:ascii="Courier New" w:eastAsia="Times New Roman" w:hAnsi="Courier New" w:cs="Courier New"/>
+          <w:color w:val="000000"/>
+          <w:sz w:val="18"/>
+          <w:szCs w:val="18"/>
+        </w:rPr>
+        <w:t xml:space="preserve"> </w:t>
       </w:r>
       <w:r>
         <w:rPr>
@@ -618,16 +700,7 @@
           <w:sz w:val="18"/>
           <w:szCs w:val="18"/>
         </w:rPr>
-        <w:t xml:space="preserve">           </w:t>
-      </w:r>
-      <w:r>
-        <w:rPr>
-          <w:rFonts w:ascii="Courier New" w:eastAsia="Times New Roman" w:hAnsi="Courier New" w:cs="Courier New"/>
-          <w:color w:val="007FBF"/>
-          <w:sz w:val="18"/>
-          <w:szCs w:val="18"/>
-        </w:rPr>
-        <w:t>E</w:t>
+        <w:t xml:space="preserve">               </w:t>
       </w:r>
       <w:r>
         <w:rPr>
@@ -645,7 +718,7 @@
           <w:sz w:val="18"/>
           <w:szCs w:val="18"/>
         </w:rPr>
-        <w:t>D</w:t>
+        <w:t>B</w:t>
       </w:r>
       <w:r>
         <w:rPr>
@@ -907,23 +980,43 @@
           <w:szCs w:val="18"/>
         </w:rPr>
       </w:pPr>
-      <w:r>
-        <w:rPr>
-          <w:rFonts w:ascii="Courier New" w:eastAsia="Times New Roman" w:hAnsi="Courier New" w:cs="Courier New"/>
-          <w:color w:val="007FBF"/>
-          <w:sz w:val="18"/>
-          <w:szCs w:val="18"/>
-        </w:rPr>
-        <w:t>D</w:t>
-      </w:r>
-      <w:r>
-        <w:rPr>
-          <w:rFonts w:ascii="Courier New" w:eastAsia="Times New Roman" w:hAnsi="Courier New" w:cs="Courier New"/>
-          <w:color w:val="000000"/>
-          <w:sz w:val="18"/>
-          <w:szCs w:val="18"/>
-        </w:rPr>
-        <w:t xml:space="preserve">                             </w:t>
+      <w:proofErr w:type="gramStart"/>
+      <w:r>
+        <w:rPr>
+          <w:rFonts w:ascii="Courier New" w:eastAsia="Times New Roman" w:hAnsi="Courier New" w:cs="Courier New"/>
+          <w:color w:val="007FBF"/>
+          <w:sz w:val="18"/>
+          <w:szCs w:val="18"/>
+        </w:rPr>
+        <w:t>A#</w:t>
+      </w:r>
+      <w:proofErr w:type="gramEnd"/>
+      <w:r>
+        <w:rPr>
+          <w:rFonts w:ascii="Courier New" w:eastAsia="Times New Roman" w:hAnsi="Courier New" w:cs="Courier New"/>
+          <w:color w:val="007FBF"/>
+          <w:sz w:val="18"/>
+          <w:szCs w:val="18"/>
+        </w:rPr>
+        <w:t>-A</w:t>
+      </w:r>
+      <w:r>
+        <w:rPr>
+          <w:rFonts w:ascii="Courier New" w:eastAsia="Times New Roman" w:hAnsi="Courier New" w:cs="Courier New"/>
+          <w:color w:val="000000"/>
+          <w:sz w:val="18"/>
+          <w:szCs w:val="18"/>
+        </w:rPr>
+        <w:t xml:space="preserve">                           </w:t>
+      </w:r>
+      <w:r>
+        <w:rPr>
+          <w:rFonts w:ascii="Courier New" w:eastAsia="Times New Roman" w:hAnsi="Courier New" w:cs="Courier New"/>
+          <w:color w:val="000000"/>
+          <w:sz w:val="18"/>
+          <w:szCs w:val="18"/>
+        </w:rPr>
+        <w:t xml:space="preserve"> </w:t>
       </w:r>
       <w:r>
         <w:rPr>
@@ -941,34 +1034,25 @@
           <w:sz w:val="18"/>
           <w:szCs w:val="18"/>
         </w:rPr>
-        <w:t xml:space="preserve">            </w:t>
-      </w:r>
-      <w:r>
-        <w:rPr>
-          <w:rFonts w:ascii="Courier New" w:eastAsia="Times New Roman" w:hAnsi="Courier New" w:cs="Courier New"/>
-          <w:color w:val="007FBF"/>
-          <w:sz w:val="18"/>
-          <w:szCs w:val="18"/>
-        </w:rPr>
-        <w:t>E</w:t>
-      </w:r>
-      <w:r>
-        <w:rPr>
-          <w:rFonts w:ascii="Courier New" w:eastAsia="Times New Roman" w:hAnsi="Courier New" w:cs="Courier New"/>
-          <w:color w:val="000000"/>
-          <w:sz w:val="18"/>
-          <w:szCs w:val="18"/>
-        </w:rPr>
-        <w:t xml:space="preserve">    </w:t>
-      </w:r>
-      <w:r>
-        <w:rPr>
-          <w:rFonts w:ascii="Courier New" w:eastAsia="Times New Roman" w:hAnsi="Courier New" w:cs="Courier New"/>
-          <w:color w:val="007FBF"/>
-          <w:sz w:val="18"/>
-          <w:szCs w:val="18"/>
-        </w:rPr>
-        <w:t>D</w:t>
+        <w:t xml:space="preserve">               </w:t>
+      </w:r>
+      <w:r>
+        <w:rPr>
+          <w:rFonts w:ascii="Courier New" w:eastAsia="Times New Roman" w:hAnsi="Courier New" w:cs="Courier New"/>
+          <w:color w:val="000000"/>
+          <w:sz w:val="18"/>
+          <w:szCs w:val="18"/>
+        </w:rPr>
+        <w:t xml:space="preserve">   </w:t>
+      </w:r>
+      <w:r>
+        <w:rPr>
+          <w:rFonts w:ascii="Courier New" w:eastAsia="Times New Roman" w:hAnsi="Courier New" w:cs="Courier New"/>
+          <w:color w:val="007FBF"/>
+          <w:sz w:val="18"/>
+          <w:szCs w:val="18"/>
+        </w:rPr>
+        <w:t>B</w:t>
       </w:r>
       <w:r>
         <w:rPr>
@@ -1159,23 +1243,43 @@
           <w:szCs w:val="18"/>
         </w:rPr>
       </w:pPr>
-      <w:r>
-        <w:rPr>
-          <w:rFonts w:ascii="Courier New" w:eastAsia="Times New Roman" w:hAnsi="Courier New" w:cs="Courier New"/>
-          <w:color w:val="007FBF"/>
-          <w:sz w:val="18"/>
-          <w:szCs w:val="18"/>
-        </w:rPr>
-        <w:t>D</w:t>
-      </w:r>
-      <w:r>
-        <w:rPr>
-          <w:rFonts w:ascii="Courier New" w:eastAsia="Times New Roman" w:hAnsi="Courier New" w:cs="Courier New"/>
-          <w:color w:val="000000"/>
-          <w:sz w:val="18"/>
-          <w:szCs w:val="18"/>
-        </w:rPr>
-        <w:t xml:space="preserve">                   </w:t>
+      <w:proofErr w:type="gramStart"/>
+      <w:r>
+        <w:rPr>
+          <w:rFonts w:ascii="Courier New" w:eastAsia="Times New Roman" w:hAnsi="Courier New" w:cs="Courier New"/>
+          <w:color w:val="007FBF"/>
+          <w:sz w:val="18"/>
+          <w:szCs w:val="18"/>
+        </w:rPr>
+        <w:t>A#</w:t>
+      </w:r>
+      <w:proofErr w:type="gramEnd"/>
+      <w:r>
+        <w:rPr>
+          <w:rFonts w:ascii="Courier New" w:eastAsia="Times New Roman" w:hAnsi="Courier New" w:cs="Courier New"/>
+          <w:color w:val="007FBF"/>
+          <w:sz w:val="18"/>
+          <w:szCs w:val="18"/>
+        </w:rPr>
+        <w:t>-A</w:t>
+      </w:r>
+      <w:r>
+        <w:rPr>
+          <w:rFonts w:ascii="Courier New" w:eastAsia="Times New Roman" w:hAnsi="Courier New" w:cs="Courier New"/>
+          <w:color w:val="000000"/>
+          <w:sz w:val="18"/>
+          <w:szCs w:val="18"/>
+        </w:rPr>
+        <w:t xml:space="preserve">                           </w:t>
+      </w:r>
+      <w:r>
+        <w:rPr>
+          <w:rFonts w:ascii="Courier New" w:eastAsia="Times New Roman" w:hAnsi="Courier New" w:cs="Courier New"/>
+          <w:color w:val="000000"/>
+          <w:sz w:val="18"/>
+          <w:szCs w:val="18"/>
+        </w:rPr>
+        <w:t xml:space="preserve"> </w:t>
       </w:r>
       <w:r>
         <w:rPr>
@@ -1193,43 +1297,34 @@
           <w:sz w:val="18"/>
           <w:szCs w:val="18"/>
         </w:rPr>
-        <w:t xml:space="preserve">           </w:t>
-      </w:r>
-      <w:r>
-        <w:rPr>
-          <w:rFonts w:ascii="Courier New" w:eastAsia="Times New Roman" w:hAnsi="Courier New" w:cs="Courier New"/>
-          <w:color w:val="007FBF"/>
-          <w:sz w:val="18"/>
-          <w:szCs w:val="18"/>
-        </w:rPr>
-        <w:t>E</w:t>
-      </w:r>
-      <w:r>
-        <w:rPr>
-          <w:rFonts w:ascii="Courier New" w:eastAsia="Times New Roman" w:hAnsi="Courier New" w:cs="Courier New"/>
-          <w:color w:val="000000"/>
-          <w:sz w:val="18"/>
-          <w:szCs w:val="18"/>
-        </w:rPr>
-        <w:t xml:space="preserve">     </w:t>
-      </w:r>
-      <w:r>
-        <w:rPr>
-          <w:rFonts w:ascii="Courier New" w:eastAsia="Times New Roman" w:hAnsi="Courier New" w:cs="Courier New"/>
-          <w:color w:val="007FBF"/>
-          <w:sz w:val="18"/>
-          <w:szCs w:val="18"/>
-        </w:rPr>
-        <w:t>D</w:t>
-      </w:r>
-      <w:r>
-        <w:rPr>
-          <w:rFonts w:ascii="Courier New" w:eastAsia="Times New Roman" w:hAnsi="Courier New" w:cs="Courier New"/>
-          <w:color w:val="000000"/>
-          <w:sz w:val="18"/>
-          <w:szCs w:val="18"/>
-        </w:rPr>
-        <w:t xml:space="preserve">     </w:t>
+        <w:t xml:space="preserve">               </w:t>
+      </w:r>
+      <w:r>
+        <w:rPr>
+          <w:rFonts w:ascii="Courier New" w:eastAsia="Times New Roman" w:hAnsi="Courier New" w:cs="Courier New"/>
+          <w:color w:val="000000"/>
+          <w:sz w:val="18"/>
+          <w:szCs w:val="18"/>
+        </w:rPr>
+        <w:t xml:space="preserve">   </w:t>
+      </w:r>
+      <w:r>
+        <w:rPr>
+          <w:rFonts w:ascii="Courier New" w:eastAsia="Times New Roman" w:hAnsi="Courier New" w:cs="Courier New"/>
+          <w:color w:val="007FBF"/>
+          <w:sz w:val="18"/>
+          <w:szCs w:val="18"/>
+        </w:rPr>
+        <w:t>B</w:t>
+      </w:r>
+      <w:r>
+        <w:rPr>
+          <w:rFonts w:ascii="Courier New" w:eastAsia="Times New Roman" w:hAnsi="Courier New" w:cs="Courier New"/>
+          <w:color w:val="000000"/>
+          <w:sz w:val="18"/>
+          <w:szCs w:val="18"/>
+        </w:rPr>
+        <w:t xml:space="preserve"> </w:t>
       </w:r>
       <w:r>
         <w:rPr>
@@ -1240,24 +1335,6 @@
         </w:rPr>
         <w:t>A</w:t>
       </w:r>
-      <w:r>
-        <w:rPr>
-          <w:rFonts w:ascii="Courier New" w:eastAsia="Times New Roman" w:hAnsi="Courier New" w:cs="Courier New"/>
-          <w:color w:val="000000"/>
-          <w:sz w:val="18"/>
-          <w:szCs w:val="18"/>
-        </w:rPr>
-        <w:t xml:space="preserve">     </w:t>
-      </w:r>
-      <w:r>
-        <w:rPr>
-          <w:rFonts w:ascii="Courier New" w:eastAsia="Times New Roman" w:hAnsi="Courier New" w:cs="Courier New"/>
-          <w:color w:val="007FBF"/>
-          <w:sz w:val="18"/>
-          <w:szCs w:val="18"/>
-        </w:rPr>
-        <w:t>B</w:t>
-      </w:r>
     </w:p>
     <w:p>
       <w:pPr>
@@ -1530,1005 +1607,996 @@
           <w:szCs w:val="18"/>
         </w:rPr>
         <w:t>What set you free I need you hear by me…   Because…</w:t>
-      </w:r>
-    </w:p>
-    <w:p>
-      <w:pPr>
-        <w:shd w:val="clear" w:color="auto" w:fill="FFFFFF"/>
-        <w:tabs>
-          <w:tab w:val="left" w:pos="916"/>
-          <w:tab w:val="left" w:pos="1832"/>
-          <w:tab w:val="left" w:pos="2748"/>
-          <w:tab w:val="left" w:pos="3664"/>
-          <w:tab w:val="left" w:pos="4580"/>
-          <w:tab w:val="left" w:pos="5496"/>
-          <w:tab w:val="left" w:pos="6412"/>
-          <w:tab w:val="left" w:pos="7328"/>
-          <w:tab w:val="left" w:pos="8244"/>
-          <w:tab w:val="left" w:pos="9160"/>
-          <w:tab w:val="left" w:pos="10076"/>
-          <w:tab w:val="left" w:pos="10992"/>
-          <w:tab w:val="left" w:pos="11908"/>
-          <w:tab w:val="left" w:pos="12824"/>
-          <w:tab w:val="left" w:pos="13740"/>
-          <w:tab w:val="left" w:pos="14656"/>
-        </w:tabs>
-        <w:wordWrap w:val="0"/>
-        <w:spacing w:after="0" w:line="240" w:lineRule="auto"/>
-        <w:rPr>
-          <w:rFonts w:ascii="Courier New" w:eastAsia="Times New Roman" w:hAnsi="Courier New" w:cs="Courier New"/>
-          <w:color w:val="000000"/>
-          <w:sz w:val="18"/>
-          <w:szCs w:val="18"/>
-        </w:rPr>
-      </w:pPr>
-    </w:p>
-    <w:p>
-      <w:pPr>
-        <w:shd w:val="clear" w:color="auto" w:fill="FFFFFF"/>
-        <w:tabs>
-          <w:tab w:val="left" w:pos="916"/>
-          <w:tab w:val="left" w:pos="1832"/>
-          <w:tab w:val="left" w:pos="2748"/>
-          <w:tab w:val="left" w:pos="3664"/>
-          <w:tab w:val="left" w:pos="4580"/>
-          <w:tab w:val="left" w:pos="5496"/>
-          <w:tab w:val="left" w:pos="6412"/>
-          <w:tab w:val="left" w:pos="7328"/>
-          <w:tab w:val="left" w:pos="8244"/>
-          <w:tab w:val="left" w:pos="9160"/>
-          <w:tab w:val="left" w:pos="10076"/>
-          <w:tab w:val="left" w:pos="10992"/>
-          <w:tab w:val="left" w:pos="11908"/>
-          <w:tab w:val="left" w:pos="12824"/>
-          <w:tab w:val="left" w:pos="13740"/>
-          <w:tab w:val="left" w:pos="14656"/>
-        </w:tabs>
-        <w:wordWrap w:val="0"/>
-        <w:spacing w:after="0" w:line="240" w:lineRule="auto"/>
-        <w:rPr>
-          <w:rFonts w:ascii="Courier New" w:eastAsia="Times New Roman" w:hAnsi="Courier New" w:cs="Courier New"/>
-          <w:color w:val="000000"/>
-          <w:sz w:val="18"/>
-          <w:szCs w:val="18"/>
-        </w:rPr>
-      </w:pPr>
-      <w:r>
-        <w:rPr>
-          <w:rFonts w:ascii="Courier New" w:eastAsia="Times New Roman" w:hAnsi="Courier New" w:cs="Courier New"/>
-          <w:color w:val="000000"/>
-          <w:sz w:val="18"/>
-          <w:szCs w:val="18"/>
-        </w:rPr>
-        <w:t>[Chorus]</w:t>
-      </w:r>
-    </w:p>
-    <w:p>
-      <w:pPr>
-        <w:shd w:val="clear" w:color="auto" w:fill="FFFFFF"/>
-        <w:tabs>
-          <w:tab w:val="left" w:pos="916"/>
-          <w:tab w:val="left" w:pos="1832"/>
-          <w:tab w:val="left" w:pos="2748"/>
-          <w:tab w:val="left" w:pos="3664"/>
-          <w:tab w:val="left" w:pos="4580"/>
-          <w:tab w:val="left" w:pos="5496"/>
-          <w:tab w:val="left" w:pos="6412"/>
-          <w:tab w:val="left" w:pos="7328"/>
-          <w:tab w:val="left" w:pos="8244"/>
-          <w:tab w:val="left" w:pos="9160"/>
-          <w:tab w:val="left" w:pos="10076"/>
-          <w:tab w:val="left" w:pos="10992"/>
-          <w:tab w:val="left" w:pos="11908"/>
-          <w:tab w:val="left" w:pos="12824"/>
-          <w:tab w:val="left" w:pos="13740"/>
-          <w:tab w:val="left" w:pos="14656"/>
-        </w:tabs>
-        <w:wordWrap w:val="0"/>
-        <w:spacing w:after="0" w:line="240" w:lineRule="auto"/>
-        <w:rPr>
-          <w:rFonts w:ascii="Courier New" w:eastAsia="Times New Roman" w:hAnsi="Courier New" w:cs="Courier New"/>
-          <w:color w:val="000000"/>
-          <w:sz w:val="18"/>
-          <w:szCs w:val="18"/>
-        </w:rPr>
-      </w:pPr>
-    </w:p>
-    <w:p>
-      <w:pPr>
-        <w:shd w:val="clear" w:color="auto" w:fill="FFFFFF"/>
-        <w:tabs>
-          <w:tab w:val="left" w:pos="916"/>
-          <w:tab w:val="left" w:pos="1832"/>
-          <w:tab w:val="left" w:pos="2748"/>
-          <w:tab w:val="left" w:pos="3664"/>
-          <w:tab w:val="left" w:pos="4580"/>
-          <w:tab w:val="left" w:pos="5496"/>
-          <w:tab w:val="left" w:pos="6412"/>
-          <w:tab w:val="left" w:pos="7328"/>
-          <w:tab w:val="left" w:pos="8244"/>
-          <w:tab w:val="left" w:pos="9160"/>
-          <w:tab w:val="left" w:pos="10076"/>
-          <w:tab w:val="left" w:pos="10992"/>
-          <w:tab w:val="left" w:pos="11908"/>
-          <w:tab w:val="left" w:pos="12824"/>
-          <w:tab w:val="left" w:pos="13740"/>
-          <w:tab w:val="left" w:pos="14656"/>
-        </w:tabs>
-        <w:wordWrap w:val="0"/>
-        <w:spacing w:after="0" w:line="240" w:lineRule="auto"/>
-        <w:rPr>
-          <w:rFonts w:ascii="Courier New" w:eastAsia="Times New Roman" w:hAnsi="Courier New" w:cs="Courier New"/>
-          <w:color w:val="000000"/>
-          <w:sz w:val="18"/>
-          <w:szCs w:val="18"/>
-        </w:rPr>
-      </w:pPr>
-      <w:r>
-        <w:rPr>
-          <w:rFonts w:ascii="Courier New" w:eastAsia="Times New Roman" w:hAnsi="Courier New" w:cs="Courier New"/>
-          <w:color w:val="000000"/>
-          <w:sz w:val="18"/>
-          <w:szCs w:val="18"/>
-        </w:rPr>
-        <w:t>[Bridge]</w:t>
-      </w:r>
-    </w:p>
-    <w:p>
-      <w:pPr>
-        <w:shd w:val="clear" w:color="auto" w:fill="FFFFFF"/>
-        <w:tabs>
-          <w:tab w:val="left" w:pos="916"/>
-          <w:tab w:val="left" w:pos="1832"/>
-          <w:tab w:val="left" w:pos="2748"/>
-          <w:tab w:val="left" w:pos="3664"/>
-          <w:tab w:val="left" w:pos="4580"/>
-          <w:tab w:val="left" w:pos="5496"/>
-          <w:tab w:val="left" w:pos="6412"/>
-          <w:tab w:val="left" w:pos="7328"/>
-          <w:tab w:val="left" w:pos="8244"/>
-          <w:tab w:val="left" w:pos="9160"/>
-          <w:tab w:val="left" w:pos="10076"/>
-          <w:tab w:val="left" w:pos="10992"/>
-          <w:tab w:val="left" w:pos="11908"/>
-          <w:tab w:val="left" w:pos="12824"/>
-          <w:tab w:val="left" w:pos="13740"/>
-          <w:tab w:val="left" w:pos="14656"/>
-        </w:tabs>
-        <w:wordWrap w:val="0"/>
-        <w:spacing w:after="0" w:line="240" w:lineRule="auto"/>
-        <w:rPr>
-          <w:rFonts w:ascii="Courier New" w:eastAsia="Times New Roman" w:hAnsi="Courier New" w:cs="Courier New"/>
-          <w:color w:val="000000"/>
-          <w:sz w:val="18"/>
-          <w:szCs w:val="18"/>
-        </w:rPr>
-      </w:pPr>
-    </w:p>
-    <w:p>
-      <w:pPr>
-        <w:shd w:val="clear" w:color="auto" w:fill="FFFFFF"/>
-        <w:tabs>
-          <w:tab w:val="left" w:pos="916"/>
-          <w:tab w:val="left" w:pos="1832"/>
-          <w:tab w:val="left" w:pos="2748"/>
-          <w:tab w:val="left" w:pos="3664"/>
-          <w:tab w:val="left" w:pos="4580"/>
-          <w:tab w:val="left" w:pos="5496"/>
-          <w:tab w:val="left" w:pos="6412"/>
-          <w:tab w:val="left" w:pos="7328"/>
-          <w:tab w:val="left" w:pos="8244"/>
-          <w:tab w:val="left" w:pos="9160"/>
-          <w:tab w:val="left" w:pos="10076"/>
-          <w:tab w:val="left" w:pos="10992"/>
-          <w:tab w:val="left" w:pos="11908"/>
-          <w:tab w:val="left" w:pos="12824"/>
-          <w:tab w:val="left" w:pos="13740"/>
-          <w:tab w:val="left" w:pos="14656"/>
-        </w:tabs>
-        <w:wordWrap w:val="0"/>
-        <w:spacing w:after="0" w:line="240" w:lineRule="auto"/>
-        <w:rPr>
-          <w:rFonts w:ascii="Courier New" w:eastAsia="Times New Roman" w:hAnsi="Courier New" w:cs="Courier New"/>
-          <w:color w:val="000000"/>
-          <w:sz w:val="18"/>
-          <w:szCs w:val="18"/>
-        </w:rPr>
-      </w:pPr>
-      <w:r>
-        <w:rPr>
-          <w:rFonts w:ascii="Courier New" w:eastAsia="Times New Roman" w:hAnsi="Courier New" w:cs="Courier New"/>
-          <w:color w:val="007FBF"/>
-          <w:sz w:val="18"/>
-          <w:szCs w:val="18"/>
-        </w:rPr>
-        <w:t>G</w:t>
-      </w:r>
-      <w:r>
-        <w:rPr>
-          <w:rFonts w:ascii="Courier New" w:eastAsia="Times New Roman" w:hAnsi="Courier New" w:cs="Courier New"/>
-          <w:color w:val="000000"/>
-          <w:sz w:val="18"/>
-          <w:szCs w:val="18"/>
-        </w:rPr>
-        <w:t xml:space="preserve">    </w:t>
-      </w:r>
-      <w:r>
-        <w:rPr>
-          <w:rFonts w:ascii="Courier New" w:eastAsia="Times New Roman" w:hAnsi="Courier New" w:cs="Courier New"/>
-          <w:color w:val="007FBF"/>
-          <w:sz w:val="18"/>
-          <w:szCs w:val="18"/>
-        </w:rPr>
-        <w:t>F#</w:t>
-      </w:r>
-      <w:r>
-        <w:rPr>
-          <w:rFonts w:ascii="Courier New" w:eastAsia="Times New Roman" w:hAnsi="Courier New" w:cs="Courier New"/>
-          <w:color w:val="000000"/>
-          <w:sz w:val="18"/>
-          <w:szCs w:val="18"/>
-        </w:rPr>
-        <w:t xml:space="preserve">    </w:t>
-      </w:r>
-      <w:r>
-        <w:rPr>
-          <w:rFonts w:ascii="Courier New" w:eastAsia="Times New Roman" w:hAnsi="Courier New" w:cs="Courier New"/>
-          <w:color w:val="007FBF"/>
-          <w:sz w:val="18"/>
-          <w:szCs w:val="18"/>
-        </w:rPr>
-        <w:t>E</w:t>
-      </w:r>
-    </w:p>
-    <w:p>
-      <w:pPr>
-        <w:shd w:val="clear" w:color="auto" w:fill="FFFFFF"/>
-        <w:tabs>
-          <w:tab w:val="left" w:pos="916"/>
-          <w:tab w:val="left" w:pos="1832"/>
-          <w:tab w:val="left" w:pos="2748"/>
-          <w:tab w:val="left" w:pos="3664"/>
-          <w:tab w:val="left" w:pos="4580"/>
-          <w:tab w:val="left" w:pos="5496"/>
-          <w:tab w:val="left" w:pos="6412"/>
-          <w:tab w:val="left" w:pos="7328"/>
-          <w:tab w:val="left" w:pos="8244"/>
-          <w:tab w:val="left" w:pos="9160"/>
-          <w:tab w:val="left" w:pos="10076"/>
-          <w:tab w:val="left" w:pos="10992"/>
-          <w:tab w:val="left" w:pos="11908"/>
-          <w:tab w:val="left" w:pos="12824"/>
-          <w:tab w:val="left" w:pos="13740"/>
-          <w:tab w:val="left" w:pos="14656"/>
-        </w:tabs>
-        <w:wordWrap w:val="0"/>
-        <w:spacing w:after="0" w:line="240" w:lineRule="auto"/>
-        <w:rPr>
-          <w:rFonts w:ascii="Courier New" w:eastAsia="Times New Roman" w:hAnsi="Courier New" w:cs="Courier New"/>
-          <w:color w:val="000000"/>
-          <w:sz w:val="18"/>
-          <w:szCs w:val="18"/>
-        </w:rPr>
-      </w:pPr>
-      <w:r>
-        <w:rPr>
-          <w:rFonts w:ascii="Courier New" w:eastAsia="Times New Roman" w:hAnsi="Courier New" w:cs="Courier New"/>
-          <w:color w:val="000000"/>
-          <w:sz w:val="18"/>
-          <w:szCs w:val="18"/>
-        </w:rPr>
-        <w:t xml:space="preserve">           He lives in his own heaven</w:t>
-      </w:r>
-    </w:p>
-    <w:p>
-      <w:pPr>
-        <w:shd w:val="clear" w:color="auto" w:fill="FFFFFF"/>
-        <w:tabs>
-          <w:tab w:val="left" w:pos="916"/>
-          <w:tab w:val="left" w:pos="1832"/>
-          <w:tab w:val="left" w:pos="2748"/>
-          <w:tab w:val="left" w:pos="3664"/>
-          <w:tab w:val="left" w:pos="4580"/>
-          <w:tab w:val="left" w:pos="5496"/>
-          <w:tab w:val="left" w:pos="6412"/>
-          <w:tab w:val="left" w:pos="7328"/>
-          <w:tab w:val="left" w:pos="8244"/>
-          <w:tab w:val="left" w:pos="9160"/>
-          <w:tab w:val="left" w:pos="10076"/>
-          <w:tab w:val="left" w:pos="10992"/>
-          <w:tab w:val="left" w:pos="11908"/>
-          <w:tab w:val="left" w:pos="12824"/>
-          <w:tab w:val="left" w:pos="13740"/>
-          <w:tab w:val="left" w:pos="14656"/>
-        </w:tabs>
-        <w:wordWrap w:val="0"/>
-        <w:spacing w:after="0" w:line="240" w:lineRule="auto"/>
-        <w:rPr>
-          <w:rFonts w:ascii="Courier New" w:eastAsia="Times New Roman" w:hAnsi="Courier New" w:cs="Courier New"/>
-          <w:color w:val="000000"/>
-          <w:sz w:val="18"/>
-          <w:szCs w:val="18"/>
-        </w:rPr>
-      </w:pPr>
-      <w:r>
-        <w:rPr>
-          <w:rFonts w:ascii="Courier New" w:eastAsia="Times New Roman" w:hAnsi="Courier New" w:cs="Courier New"/>
-          <w:color w:val="007FBF"/>
-          <w:sz w:val="18"/>
-          <w:szCs w:val="18"/>
-        </w:rPr>
-        <w:t>G</w:t>
-      </w:r>
-      <w:r>
-        <w:rPr>
-          <w:rFonts w:ascii="Courier New" w:eastAsia="Times New Roman" w:hAnsi="Courier New" w:cs="Courier New"/>
-          <w:color w:val="000000"/>
-          <w:sz w:val="18"/>
-          <w:szCs w:val="18"/>
-        </w:rPr>
-        <w:t xml:space="preserve">    </w:t>
-      </w:r>
-      <w:r>
-        <w:rPr>
-          <w:rFonts w:ascii="Courier New" w:eastAsia="Times New Roman" w:hAnsi="Courier New" w:cs="Courier New"/>
-          <w:color w:val="007FBF"/>
-          <w:sz w:val="18"/>
-          <w:szCs w:val="18"/>
-        </w:rPr>
-        <w:t>F#</w:t>
-      </w:r>
-      <w:r>
-        <w:rPr>
-          <w:rFonts w:ascii="Courier New" w:eastAsia="Times New Roman" w:hAnsi="Courier New" w:cs="Courier New"/>
-          <w:color w:val="000000"/>
-          <w:sz w:val="18"/>
-          <w:szCs w:val="18"/>
-        </w:rPr>
-        <w:t xml:space="preserve">    </w:t>
-      </w:r>
-      <w:r>
-        <w:rPr>
-          <w:rFonts w:ascii="Courier New" w:eastAsia="Times New Roman" w:hAnsi="Courier New" w:cs="Courier New"/>
-          <w:color w:val="007FBF"/>
-          <w:sz w:val="18"/>
-          <w:szCs w:val="18"/>
-        </w:rPr>
-        <w:t>E</w:t>
-      </w:r>
-    </w:p>
-    <w:p>
-      <w:pPr>
-        <w:shd w:val="clear" w:color="auto" w:fill="FFFFFF"/>
-        <w:tabs>
-          <w:tab w:val="left" w:pos="916"/>
-          <w:tab w:val="left" w:pos="1832"/>
-          <w:tab w:val="left" w:pos="2748"/>
-          <w:tab w:val="left" w:pos="3664"/>
-          <w:tab w:val="left" w:pos="4580"/>
-          <w:tab w:val="left" w:pos="5496"/>
-          <w:tab w:val="left" w:pos="6412"/>
-          <w:tab w:val="left" w:pos="7328"/>
-          <w:tab w:val="left" w:pos="8244"/>
-          <w:tab w:val="left" w:pos="9160"/>
-          <w:tab w:val="left" w:pos="10076"/>
-          <w:tab w:val="left" w:pos="10992"/>
-          <w:tab w:val="left" w:pos="11908"/>
-          <w:tab w:val="left" w:pos="12824"/>
-          <w:tab w:val="left" w:pos="13740"/>
-          <w:tab w:val="left" w:pos="14656"/>
-        </w:tabs>
-        <w:wordWrap w:val="0"/>
-        <w:spacing w:after="0" w:line="240" w:lineRule="auto"/>
-        <w:rPr>
-          <w:rFonts w:ascii="Courier New" w:eastAsia="Times New Roman" w:hAnsi="Courier New" w:cs="Courier New"/>
-          <w:color w:val="000000"/>
-          <w:sz w:val="18"/>
-          <w:szCs w:val="18"/>
-        </w:rPr>
-      </w:pPr>
-      <w:r>
-        <w:rPr>
-          <w:rFonts w:ascii="Courier New" w:eastAsia="Times New Roman" w:hAnsi="Courier New" w:cs="Courier New"/>
-          <w:color w:val="000000"/>
-          <w:sz w:val="18"/>
-          <w:szCs w:val="18"/>
-        </w:rPr>
-        <w:t xml:space="preserve">           Collects it to go from the seven eleven</w:t>
-      </w:r>
-    </w:p>
-    <w:p>
-      <w:pPr>
-        <w:shd w:val="clear" w:color="auto" w:fill="FFFFFF"/>
-        <w:tabs>
-          <w:tab w:val="left" w:pos="916"/>
-          <w:tab w:val="left" w:pos="1832"/>
-          <w:tab w:val="left" w:pos="2748"/>
-          <w:tab w:val="left" w:pos="3664"/>
-          <w:tab w:val="left" w:pos="4580"/>
-          <w:tab w:val="left" w:pos="5496"/>
-          <w:tab w:val="left" w:pos="6412"/>
-          <w:tab w:val="left" w:pos="7328"/>
-          <w:tab w:val="left" w:pos="8244"/>
-          <w:tab w:val="left" w:pos="9160"/>
-          <w:tab w:val="left" w:pos="10076"/>
-          <w:tab w:val="left" w:pos="10992"/>
-          <w:tab w:val="left" w:pos="11908"/>
-          <w:tab w:val="left" w:pos="12824"/>
-          <w:tab w:val="left" w:pos="13740"/>
-          <w:tab w:val="left" w:pos="14656"/>
-        </w:tabs>
-        <w:wordWrap w:val="0"/>
-        <w:spacing w:after="0" w:line="240" w:lineRule="auto"/>
-        <w:rPr>
-          <w:rFonts w:ascii="Courier New" w:eastAsia="Times New Roman" w:hAnsi="Courier New" w:cs="Courier New"/>
-          <w:color w:val="000000"/>
-          <w:sz w:val="18"/>
-          <w:szCs w:val="18"/>
-        </w:rPr>
-      </w:pPr>
-      <w:r>
-        <w:rPr>
-          <w:rFonts w:ascii="Courier New" w:eastAsia="Times New Roman" w:hAnsi="Courier New" w:cs="Courier New"/>
-          <w:color w:val="007FBF"/>
-          <w:sz w:val="18"/>
-          <w:szCs w:val="18"/>
-        </w:rPr>
-        <w:t>G</w:t>
-      </w:r>
-      <w:r>
-        <w:rPr>
-          <w:rFonts w:ascii="Courier New" w:eastAsia="Times New Roman" w:hAnsi="Courier New" w:cs="Courier New"/>
-          <w:color w:val="000000"/>
-          <w:sz w:val="18"/>
-          <w:szCs w:val="18"/>
-        </w:rPr>
-        <w:t xml:space="preserve">    </w:t>
-      </w:r>
-      <w:r>
-        <w:rPr>
-          <w:rFonts w:ascii="Courier New" w:eastAsia="Times New Roman" w:hAnsi="Courier New" w:cs="Courier New"/>
-          <w:color w:val="007FBF"/>
-          <w:sz w:val="18"/>
-          <w:szCs w:val="18"/>
-        </w:rPr>
-        <w:t>F#</w:t>
-      </w:r>
-      <w:r>
-        <w:rPr>
-          <w:rFonts w:ascii="Courier New" w:eastAsia="Times New Roman" w:hAnsi="Courier New" w:cs="Courier New"/>
-          <w:color w:val="000000"/>
-          <w:sz w:val="18"/>
-          <w:szCs w:val="18"/>
-        </w:rPr>
-        <w:t xml:space="preserve">    </w:t>
-      </w:r>
-      <w:r>
-        <w:rPr>
-          <w:rFonts w:ascii="Courier New" w:eastAsia="Times New Roman" w:hAnsi="Courier New" w:cs="Courier New"/>
-          <w:color w:val="007FBF"/>
-          <w:sz w:val="18"/>
-          <w:szCs w:val="18"/>
-        </w:rPr>
-        <w:t>E</w:t>
-      </w:r>
-    </w:p>
-    <w:p>
-      <w:pPr>
-        <w:shd w:val="clear" w:color="auto" w:fill="FFFFFF"/>
-        <w:tabs>
-          <w:tab w:val="left" w:pos="916"/>
-          <w:tab w:val="left" w:pos="1832"/>
-          <w:tab w:val="left" w:pos="2748"/>
-          <w:tab w:val="left" w:pos="3664"/>
-          <w:tab w:val="left" w:pos="4580"/>
-          <w:tab w:val="left" w:pos="5496"/>
-          <w:tab w:val="left" w:pos="6412"/>
-          <w:tab w:val="left" w:pos="7328"/>
-          <w:tab w:val="left" w:pos="8244"/>
-          <w:tab w:val="left" w:pos="9160"/>
-          <w:tab w:val="left" w:pos="10076"/>
-          <w:tab w:val="left" w:pos="10992"/>
-          <w:tab w:val="left" w:pos="11908"/>
-          <w:tab w:val="left" w:pos="12824"/>
-          <w:tab w:val="left" w:pos="13740"/>
-          <w:tab w:val="left" w:pos="14656"/>
-        </w:tabs>
-        <w:wordWrap w:val="0"/>
-        <w:spacing w:after="0" w:line="240" w:lineRule="auto"/>
-        <w:rPr>
-          <w:rFonts w:ascii="Courier New" w:eastAsia="Times New Roman" w:hAnsi="Courier New" w:cs="Courier New"/>
-          <w:color w:val="000000"/>
-          <w:sz w:val="18"/>
-          <w:szCs w:val="18"/>
-        </w:rPr>
-      </w:pPr>
-      <w:r>
-        <w:rPr>
-          <w:rFonts w:ascii="Courier New" w:eastAsia="Times New Roman" w:hAnsi="Courier New" w:cs="Courier New"/>
-          <w:color w:val="000000"/>
-          <w:sz w:val="18"/>
-          <w:szCs w:val="18"/>
-        </w:rPr>
-        <w:t xml:space="preserve">           Well he's out all night to collect a fare</w:t>
-      </w:r>
-    </w:p>
-    <w:p>
-      <w:pPr>
-        <w:shd w:val="clear" w:color="auto" w:fill="FFFFFF"/>
-        <w:tabs>
-          <w:tab w:val="left" w:pos="916"/>
-          <w:tab w:val="left" w:pos="1832"/>
-          <w:tab w:val="left" w:pos="2748"/>
-          <w:tab w:val="left" w:pos="3664"/>
-          <w:tab w:val="left" w:pos="4580"/>
-          <w:tab w:val="left" w:pos="5496"/>
-          <w:tab w:val="left" w:pos="6412"/>
-          <w:tab w:val="left" w:pos="7328"/>
-          <w:tab w:val="left" w:pos="8244"/>
-          <w:tab w:val="left" w:pos="9160"/>
-          <w:tab w:val="left" w:pos="10076"/>
-          <w:tab w:val="left" w:pos="10992"/>
-          <w:tab w:val="left" w:pos="11908"/>
-          <w:tab w:val="left" w:pos="12824"/>
-          <w:tab w:val="left" w:pos="13740"/>
-          <w:tab w:val="left" w:pos="14656"/>
-        </w:tabs>
-        <w:wordWrap w:val="0"/>
-        <w:spacing w:after="0" w:line="240" w:lineRule="auto"/>
-        <w:rPr>
-          <w:rFonts w:ascii="Courier New" w:eastAsia="Times New Roman" w:hAnsi="Courier New" w:cs="Courier New"/>
-          <w:color w:val="000000"/>
-          <w:sz w:val="18"/>
-          <w:szCs w:val="18"/>
-        </w:rPr>
-      </w:pPr>
-      <w:r>
-        <w:rPr>
-          <w:rFonts w:ascii="Courier New" w:eastAsia="Times New Roman" w:hAnsi="Courier New" w:cs="Courier New"/>
-          <w:color w:val="007FBF"/>
-          <w:sz w:val="18"/>
-          <w:szCs w:val="18"/>
-        </w:rPr>
-        <w:t>G</w:t>
-      </w:r>
-      <w:r>
-        <w:rPr>
-          <w:rFonts w:ascii="Courier New" w:eastAsia="Times New Roman" w:hAnsi="Courier New" w:cs="Courier New"/>
-          <w:color w:val="000000"/>
-          <w:sz w:val="18"/>
-          <w:szCs w:val="18"/>
-        </w:rPr>
-        <w:t xml:space="preserve">    </w:t>
-      </w:r>
-      <w:r>
-        <w:rPr>
-          <w:rFonts w:ascii="Courier New" w:eastAsia="Times New Roman" w:hAnsi="Courier New" w:cs="Courier New"/>
-          <w:color w:val="007FBF"/>
-          <w:sz w:val="18"/>
-          <w:szCs w:val="18"/>
-        </w:rPr>
-        <w:t>F#</w:t>
-      </w:r>
-      <w:r>
-        <w:rPr>
-          <w:rFonts w:ascii="Courier New" w:eastAsia="Times New Roman" w:hAnsi="Courier New" w:cs="Courier New"/>
-          <w:color w:val="000000"/>
-          <w:sz w:val="18"/>
-          <w:szCs w:val="18"/>
-        </w:rPr>
-        <w:t xml:space="preserve">    </w:t>
-      </w:r>
-      <w:r>
-        <w:rPr>
-          <w:rFonts w:ascii="Courier New" w:eastAsia="Times New Roman" w:hAnsi="Courier New" w:cs="Courier New"/>
-          <w:color w:val="007FBF"/>
-          <w:sz w:val="18"/>
-          <w:szCs w:val="18"/>
-        </w:rPr>
-        <w:t>E</w:t>
-      </w:r>
-    </w:p>
-    <w:p>
-      <w:pPr>
-        <w:shd w:val="clear" w:color="auto" w:fill="FFFFFF"/>
-        <w:tabs>
-          <w:tab w:val="left" w:pos="916"/>
-          <w:tab w:val="left" w:pos="1832"/>
-          <w:tab w:val="left" w:pos="2748"/>
-          <w:tab w:val="left" w:pos="3664"/>
-          <w:tab w:val="left" w:pos="4580"/>
-          <w:tab w:val="left" w:pos="5496"/>
-          <w:tab w:val="left" w:pos="6412"/>
-          <w:tab w:val="left" w:pos="7328"/>
-          <w:tab w:val="left" w:pos="8244"/>
-          <w:tab w:val="left" w:pos="9160"/>
-          <w:tab w:val="left" w:pos="10076"/>
-          <w:tab w:val="left" w:pos="10992"/>
-          <w:tab w:val="left" w:pos="11908"/>
-          <w:tab w:val="left" w:pos="12824"/>
-          <w:tab w:val="left" w:pos="13740"/>
-          <w:tab w:val="left" w:pos="14656"/>
-        </w:tabs>
-        <w:wordWrap w:val="0"/>
-        <w:spacing w:after="0" w:line="240" w:lineRule="auto"/>
-        <w:rPr>
-          <w:rFonts w:ascii="Courier New" w:eastAsia="Times New Roman" w:hAnsi="Courier New" w:cs="Courier New"/>
-          <w:color w:val="000000"/>
-          <w:sz w:val="18"/>
-          <w:szCs w:val="18"/>
-        </w:rPr>
-      </w:pPr>
-      <w:r>
-        <w:rPr>
-          <w:rFonts w:ascii="Courier New" w:eastAsia="Times New Roman" w:hAnsi="Courier New" w:cs="Courier New"/>
-          <w:color w:val="000000"/>
-          <w:sz w:val="18"/>
-          <w:szCs w:val="18"/>
-        </w:rPr>
-        <w:t xml:space="preserve">           Just so long, just so long it don't mess up his hair.</w:t>
-      </w:r>
-    </w:p>
-    <w:p>
-      <w:pPr>
-        <w:shd w:val="clear" w:color="auto" w:fill="FFFFFF"/>
-        <w:tabs>
-          <w:tab w:val="left" w:pos="916"/>
-          <w:tab w:val="left" w:pos="1832"/>
-          <w:tab w:val="left" w:pos="2748"/>
-          <w:tab w:val="left" w:pos="3664"/>
-          <w:tab w:val="left" w:pos="4580"/>
-          <w:tab w:val="left" w:pos="5496"/>
-          <w:tab w:val="left" w:pos="6412"/>
-          <w:tab w:val="left" w:pos="7328"/>
-          <w:tab w:val="left" w:pos="8244"/>
-          <w:tab w:val="left" w:pos="9160"/>
-          <w:tab w:val="left" w:pos="10076"/>
-          <w:tab w:val="left" w:pos="10992"/>
-          <w:tab w:val="left" w:pos="11908"/>
-          <w:tab w:val="left" w:pos="12824"/>
-          <w:tab w:val="left" w:pos="13740"/>
-          <w:tab w:val="left" w:pos="14656"/>
-        </w:tabs>
-        <w:wordWrap w:val="0"/>
-        <w:spacing w:after="0" w:line="240" w:lineRule="auto"/>
-        <w:rPr>
-          <w:rFonts w:ascii="Courier New" w:eastAsia="Times New Roman" w:hAnsi="Courier New" w:cs="Courier New"/>
-          <w:color w:val="000000"/>
-          <w:sz w:val="18"/>
-          <w:szCs w:val="18"/>
-        </w:rPr>
-      </w:pPr>
-    </w:p>
-    <w:p>
-      <w:pPr>
-        <w:shd w:val="clear" w:color="auto" w:fill="FFFFFF"/>
-        <w:tabs>
-          <w:tab w:val="left" w:pos="916"/>
-          <w:tab w:val="left" w:pos="1832"/>
-          <w:tab w:val="left" w:pos="2748"/>
-          <w:tab w:val="left" w:pos="3664"/>
-          <w:tab w:val="left" w:pos="4580"/>
-          <w:tab w:val="left" w:pos="5496"/>
-          <w:tab w:val="left" w:pos="6412"/>
-          <w:tab w:val="left" w:pos="7328"/>
-          <w:tab w:val="left" w:pos="8244"/>
-          <w:tab w:val="left" w:pos="9160"/>
-          <w:tab w:val="left" w:pos="10076"/>
-          <w:tab w:val="left" w:pos="10992"/>
-          <w:tab w:val="left" w:pos="11908"/>
-          <w:tab w:val="left" w:pos="12824"/>
-          <w:tab w:val="left" w:pos="13740"/>
-          <w:tab w:val="left" w:pos="14656"/>
-        </w:tabs>
-        <w:wordWrap w:val="0"/>
-        <w:spacing w:after="0" w:line="240" w:lineRule="auto"/>
-        <w:rPr>
-          <w:rFonts w:ascii="Courier New" w:eastAsia="Times New Roman" w:hAnsi="Courier New" w:cs="Courier New"/>
-          <w:color w:val="000000"/>
-          <w:sz w:val="18"/>
-          <w:szCs w:val="18"/>
-        </w:rPr>
-      </w:pPr>
-      <w:r>
-        <w:rPr>
-          <w:rFonts w:ascii="Courier New" w:eastAsia="Times New Roman" w:hAnsi="Courier New" w:cs="Courier New"/>
-          <w:color w:val="000000"/>
-          <w:sz w:val="18"/>
-          <w:szCs w:val="18"/>
-        </w:rPr>
-        <w:t>[Verse 3]</w:t>
-      </w:r>
-    </w:p>
-    <w:p>
-      <w:pPr>
-        <w:shd w:val="clear" w:color="auto" w:fill="FFFFFF"/>
-        <w:tabs>
-          <w:tab w:val="left" w:pos="916"/>
-          <w:tab w:val="left" w:pos="1832"/>
-          <w:tab w:val="left" w:pos="2748"/>
-          <w:tab w:val="left" w:pos="3664"/>
-          <w:tab w:val="left" w:pos="4580"/>
-          <w:tab w:val="left" w:pos="5496"/>
-          <w:tab w:val="left" w:pos="6412"/>
-          <w:tab w:val="left" w:pos="7328"/>
-          <w:tab w:val="left" w:pos="8244"/>
-          <w:tab w:val="left" w:pos="9160"/>
-          <w:tab w:val="left" w:pos="10076"/>
-          <w:tab w:val="left" w:pos="10992"/>
-          <w:tab w:val="left" w:pos="11908"/>
-          <w:tab w:val="left" w:pos="12824"/>
-          <w:tab w:val="left" w:pos="13740"/>
-          <w:tab w:val="left" w:pos="14656"/>
-        </w:tabs>
-        <w:wordWrap w:val="0"/>
-        <w:spacing w:after="0" w:line="240" w:lineRule="auto"/>
-        <w:rPr>
-          <w:rFonts w:ascii="Courier New" w:eastAsia="Times New Roman" w:hAnsi="Courier New" w:cs="Courier New"/>
-          <w:color w:val="000000"/>
-          <w:sz w:val="18"/>
-          <w:szCs w:val="18"/>
-        </w:rPr>
-      </w:pPr>
-      <w:r>
-        <w:rPr>
-          <w:rFonts w:ascii="Courier New" w:eastAsia="Times New Roman" w:hAnsi="Courier New" w:cs="Courier New"/>
-          <w:color w:val="000000"/>
-          <w:sz w:val="18"/>
-          <w:szCs w:val="18"/>
-        </w:rPr>
-        <w:t>I walked the ward with you, babe</w:t>
-      </w:r>
-    </w:p>
-    <w:p>
-      <w:pPr>
-        <w:shd w:val="clear" w:color="auto" w:fill="FFFFFF"/>
-        <w:tabs>
-          <w:tab w:val="left" w:pos="916"/>
-          <w:tab w:val="left" w:pos="1832"/>
-          <w:tab w:val="left" w:pos="2748"/>
-          <w:tab w:val="left" w:pos="3664"/>
-          <w:tab w:val="left" w:pos="4580"/>
-          <w:tab w:val="left" w:pos="5496"/>
-          <w:tab w:val="left" w:pos="6412"/>
-          <w:tab w:val="left" w:pos="7328"/>
-          <w:tab w:val="left" w:pos="8244"/>
-          <w:tab w:val="left" w:pos="9160"/>
-          <w:tab w:val="left" w:pos="10076"/>
-          <w:tab w:val="left" w:pos="10992"/>
-          <w:tab w:val="left" w:pos="11908"/>
-          <w:tab w:val="left" w:pos="12824"/>
-          <w:tab w:val="left" w:pos="13740"/>
-          <w:tab w:val="left" w:pos="14656"/>
-        </w:tabs>
-        <w:wordWrap w:val="0"/>
-        <w:spacing w:after="0" w:line="240" w:lineRule="auto"/>
-        <w:rPr>
-          <w:rFonts w:ascii="Courier New" w:eastAsia="Times New Roman" w:hAnsi="Courier New" w:cs="Courier New"/>
-          <w:color w:val="000000"/>
-          <w:sz w:val="18"/>
-          <w:szCs w:val="18"/>
-        </w:rPr>
-      </w:pPr>
-      <w:r>
-        <w:rPr>
-          <w:rFonts w:ascii="Courier New" w:eastAsia="Times New Roman" w:hAnsi="Courier New" w:cs="Courier New"/>
-          <w:color w:val="000000"/>
-          <w:sz w:val="18"/>
-          <w:szCs w:val="18"/>
-        </w:rPr>
-        <w:t>A thousand miles with you</w:t>
-      </w:r>
-    </w:p>
-    <w:p>
-      <w:pPr>
-        <w:shd w:val="clear" w:color="auto" w:fill="FFFFFF"/>
-        <w:tabs>
-          <w:tab w:val="left" w:pos="916"/>
-          <w:tab w:val="left" w:pos="1832"/>
-          <w:tab w:val="left" w:pos="2748"/>
-          <w:tab w:val="left" w:pos="3664"/>
-          <w:tab w:val="left" w:pos="4580"/>
-          <w:tab w:val="left" w:pos="5496"/>
-          <w:tab w:val="left" w:pos="6412"/>
-          <w:tab w:val="left" w:pos="7328"/>
-          <w:tab w:val="left" w:pos="8244"/>
-          <w:tab w:val="left" w:pos="9160"/>
-          <w:tab w:val="left" w:pos="10076"/>
-          <w:tab w:val="left" w:pos="10992"/>
-          <w:tab w:val="left" w:pos="11908"/>
-          <w:tab w:val="left" w:pos="12824"/>
-          <w:tab w:val="left" w:pos="13740"/>
-          <w:tab w:val="left" w:pos="14656"/>
-        </w:tabs>
-        <w:wordWrap w:val="0"/>
-        <w:spacing w:after="0" w:line="240" w:lineRule="auto"/>
-        <w:rPr>
-          <w:rFonts w:ascii="Courier New" w:eastAsia="Times New Roman" w:hAnsi="Courier New" w:cs="Courier New"/>
-          <w:color w:val="000000"/>
-          <w:sz w:val="18"/>
-          <w:szCs w:val="18"/>
-        </w:rPr>
-      </w:pPr>
-      <w:r>
-        <w:rPr>
-          <w:rFonts w:ascii="Courier New" w:eastAsia="Times New Roman" w:hAnsi="Courier New" w:cs="Courier New"/>
-          <w:color w:val="000000"/>
-          <w:sz w:val="18"/>
-          <w:szCs w:val="18"/>
-        </w:rPr>
-        <w:t>I dried your tears of pain, babe</w:t>
-      </w:r>
-    </w:p>
-    <w:p>
-      <w:pPr>
-        <w:shd w:val="clear" w:color="auto" w:fill="FFFFFF"/>
-        <w:tabs>
-          <w:tab w:val="left" w:pos="916"/>
-          <w:tab w:val="left" w:pos="1832"/>
-          <w:tab w:val="left" w:pos="2748"/>
-          <w:tab w:val="left" w:pos="3664"/>
-          <w:tab w:val="left" w:pos="4580"/>
-          <w:tab w:val="left" w:pos="5496"/>
-          <w:tab w:val="left" w:pos="6412"/>
-          <w:tab w:val="left" w:pos="7328"/>
-          <w:tab w:val="left" w:pos="8244"/>
-          <w:tab w:val="left" w:pos="9160"/>
-          <w:tab w:val="left" w:pos="10076"/>
-          <w:tab w:val="left" w:pos="10992"/>
-          <w:tab w:val="left" w:pos="11908"/>
-          <w:tab w:val="left" w:pos="12824"/>
-          <w:tab w:val="left" w:pos="13740"/>
-          <w:tab w:val="left" w:pos="14656"/>
-        </w:tabs>
-        <w:wordWrap w:val="0"/>
-        <w:spacing w:after="0" w:line="240" w:lineRule="auto"/>
-        <w:rPr>
-          <w:rFonts w:ascii="Courier New" w:eastAsia="Times New Roman" w:hAnsi="Courier New" w:cs="Courier New"/>
-          <w:color w:val="000000"/>
-          <w:sz w:val="18"/>
-          <w:szCs w:val="18"/>
-        </w:rPr>
-      </w:pPr>
-      <w:r>
-        <w:rPr>
-          <w:rFonts w:ascii="Courier New" w:eastAsia="Times New Roman" w:hAnsi="Courier New" w:cs="Courier New"/>
-          <w:color w:val="000000"/>
-          <w:sz w:val="18"/>
-          <w:szCs w:val="18"/>
-        </w:rPr>
-        <w:t>A million times for you</w:t>
-      </w:r>
-    </w:p>
-    <w:p>
-      <w:pPr>
-        <w:shd w:val="clear" w:color="auto" w:fill="FFFFFF"/>
-        <w:tabs>
-          <w:tab w:val="left" w:pos="916"/>
-          <w:tab w:val="left" w:pos="1832"/>
-          <w:tab w:val="left" w:pos="2748"/>
-          <w:tab w:val="left" w:pos="3664"/>
-          <w:tab w:val="left" w:pos="4580"/>
-          <w:tab w:val="left" w:pos="5496"/>
-          <w:tab w:val="left" w:pos="6412"/>
-          <w:tab w:val="left" w:pos="7328"/>
-          <w:tab w:val="left" w:pos="8244"/>
-          <w:tab w:val="left" w:pos="9160"/>
-          <w:tab w:val="left" w:pos="10076"/>
-          <w:tab w:val="left" w:pos="10992"/>
-          <w:tab w:val="left" w:pos="11908"/>
-          <w:tab w:val="left" w:pos="12824"/>
-          <w:tab w:val="left" w:pos="13740"/>
-          <w:tab w:val="left" w:pos="14656"/>
-        </w:tabs>
-        <w:wordWrap w:val="0"/>
-        <w:spacing w:after="0" w:line="240" w:lineRule="auto"/>
-        <w:rPr>
-          <w:rFonts w:ascii="Courier New" w:eastAsia="Times New Roman" w:hAnsi="Courier New" w:cs="Courier New"/>
-          <w:color w:val="000000"/>
-          <w:sz w:val="18"/>
-          <w:szCs w:val="18"/>
-        </w:rPr>
-      </w:pPr>
-      <w:r>
-        <w:rPr>
-          <w:rFonts w:ascii="Courier New" w:eastAsia="Times New Roman" w:hAnsi="Courier New" w:cs="Courier New"/>
-          <w:color w:val="000000"/>
-          <w:sz w:val="18"/>
-          <w:szCs w:val="18"/>
-        </w:rPr>
-        <w:t>I'd sell my soul for you babe</w:t>
-      </w:r>
-    </w:p>
-    <w:p>
-      <w:pPr>
-        <w:shd w:val="clear" w:color="auto" w:fill="FFFFFF"/>
-        <w:tabs>
-          <w:tab w:val="left" w:pos="916"/>
-          <w:tab w:val="left" w:pos="1832"/>
-          <w:tab w:val="left" w:pos="2748"/>
-          <w:tab w:val="left" w:pos="3664"/>
-          <w:tab w:val="left" w:pos="4580"/>
-          <w:tab w:val="left" w:pos="5496"/>
-          <w:tab w:val="left" w:pos="6412"/>
-          <w:tab w:val="left" w:pos="7328"/>
-          <w:tab w:val="left" w:pos="8244"/>
-          <w:tab w:val="left" w:pos="9160"/>
-          <w:tab w:val="left" w:pos="10076"/>
-          <w:tab w:val="left" w:pos="10992"/>
-          <w:tab w:val="left" w:pos="11908"/>
-          <w:tab w:val="left" w:pos="12824"/>
-          <w:tab w:val="left" w:pos="13740"/>
-          <w:tab w:val="left" w:pos="14656"/>
-        </w:tabs>
-        <w:wordWrap w:val="0"/>
-        <w:spacing w:after="0" w:line="240" w:lineRule="auto"/>
-        <w:rPr>
-          <w:rFonts w:ascii="Courier New" w:eastAsia="Times New Roman" w:hAnsi="Courier New" w:cs="Courier New"/>
-          <w:color w:val="000000"/>
-          <w:sz w:val="18"/>
-          <w:szCs w:val="18"/>
-        </w:rPr>
-      </w:pPr>
-      <w:r>
-        <w:rPr>
-          <w:rFonts w:ascii="Courier New" w:eastAsia="Times New Roman" w:hAnsi="Courier New" w:cs="Courier New"/>
-          <w:color w:val="000000"/>
-          <w:sz w:val="18"/>
-          <w:szCs w:val="18"/>
-        </w:rPr>
-        <w:t>For money to burn with you</w:t>
-      </w:r>
-    </w:p>
-    <w:p>
-      <w:pPr>
-        <w:shd w:val="clear" w:color="auto" w:fill="FFFFFF"/>
-        <w:tabs>
-          <w:tab w:val="left" w:pos="916"/>
-          <w:tab w:val="left" w:pos="1832"/>
-          <w:tab w:val="left" w:pos="2748"/>
-          <w:tab w:val="left" w:pos="3664"/>
-          <w:tab w:val="left" w:pos="4580"/>
-          <w:tab w:val="left" w:pos="5496"/>
-          <w:tab w:val="left" w:pos="6412"/>
-          <w:tab w:val="left" w:pos="7328"/>
-          <w:tab w:val="left" w:pos="8244"/>
-          <w:tab w:val="left" w:pos="9160"/>
-          <w:tab w:val="left" w:pos="10076"/>
-          <w:tab w:val="left" w:pos="10992"/>
-          <w:tab w:val="left" w:pos="11908"/>
-          <w:tab w:val="left" w:pos="12824"/>
-          <w:tab w:val="left" w:pos="13740"/>
-          <w:tab w:val="left" w:pos="14656"/>
-        </w:tabs>
-        <w:wordWrap w:val="0"/>
-        <w:spacing w:after="0" w:line="240" w:lineRule="auto"/>
-        <w:rPr>
-          <w:rFonts w:ascii="Courier New" w:eastAsia="Times New Roman" w:hAnsi="Courier New" w:cs="Courier New"/>
-          <w:color w:val="000000"/>
-          <w:sz w:val="18"/>
-          <w:szCs w:val="18"/>
-        </w:rPr>
-      </w:pPr>
-      <w:r>
-        <w:rPr>
-          <w:rFonts w:ascii="Courier New" w:eastAsia="Times New Roman" w:hAnsi="Courier New" w:cs="Courier New"/>
-          <w:color w:val="000000"/>
-          <w:sz w:val="18"/>
-          <w:szCs w:val="18"/>
-        </w:rPr>
-        <w:t>I'd give you all</w:t>
       </w:r>
       <w:bookmarkStart w:id="0" w:name="_GoBack"/>
       <w:bookmarkEnd w:id="0"/>
-      <w:r>
-        <w:rPr>
-          <w:rFonts w:ascii="Courier New" w:eastAsia="Times New Roman" w:hAnsi="Courier New" w:cs="Courier New"/>
-          <w:color w:val="000000"/>
-          <w:sz w:val="18"/>
-          <w:szCs w:val="18"/>
-        </w:rPr>
-        <w:t>, and have none, babe</w:t>
+    </w:p>
+    <w:p>
+      <w:pPr>
+        <w:shd w:val="clear" w:color="auto" w:fill="FFFFFF"/>
+        <w:tabs>
+          <w:tab w:val="left" w:pos="916"/>
+          <w:tab w:val="left" w:pos="1832"/>
+          <w:tab w:val="left" w:pos="2748"/>
+          <w:tab w:val="left" w:pos="3664"/>
+          <w:tab w:val="left" w:pos="4580"/>
+          <w:tab w:val="left" w:pos="5496"/>
+          <w:tab w:val="left" w:pos="6412"/>
+          <w:tab w:val="left" w:pos="7328"/>
+          <w:tab w:val="left" w:pos="8244"/>
+          <w:tab w:val="left" w:pos="9160"/>
+          <w:tab w:val="left" w:pos="10076"/>
+          <w:tab w:val="left" w:pos="10992"/>
+          <w:tab w:val="left" w:pos="11908"/>
+          <w:tab w:val="left" w:pos="12824"/>
+          <w:tab w:val="left" w:pos="13740"/>
+          <w:tab w:val="left" w:pos="14656"/>
+        </w:tabs>
+        <w:wordWrap w:val="0"/>
+        <w:spacing w:after="0" w:line="240" w:lineRule="auto"/>
+        <w:rPr>
+          <w:rFonts w:ascii="Courier New" w:eastAsia="Times New Roman" w:hAnsi="Courier New" w:cs="Courier New"/>
+          <w:color w:val="000000"/>
+          <w:sz w:val="18"/>
+          <w:szCs w:val="18"/>
+        </w:rPr>
+      </w:pPr>
+    </w:p>
+    <w:p>
+      <w:pPr>
+        <w:shd w:val="clear" w:color="auto" w:fill="FFFFFF"/>
+        <w:tabs>
+          <w:tab w:val="left" w:pos="916"/>
+          <w:tab w:val="left" w:pos="1832"/>
+          <w:tab w:val="left" w:pos="2748"/>
+          <w:tab w:val="left" w:pos="3664"/>
+          <w:tab w:val="left" w:pos="4580"/>
+          <w:tab w:val="left" w:pos="5496"/>
+          <w:tab w:val="left" w:pos="6412"/>
+          <w:tab w:val="left" w:pos="7328"/>
+          <w:tab w:val="left" w:pos="8244"/>
+          <w:tab w:val="left" w:pos="9160"/>
+          <w:tab w:val="left" w:pos="10076"/>
+          <w:tab w:val="left" w:pos="10992"/>
+          <w:tab w:val="left" w:pos="11908"/>
+          <w:tab w:val="left" w:pos="12824"/>
+          <w:tab w:val="left" w:pos="13740"/>
+          <w:tab w:val="left" w:pos="14656"/>
+        </w:tabs>
+        <w:wordWrap w:val="0"/>
+        <w:spacing w:after="0" w:line="240" w:lineRule="auto"/>
+        <w:rPr>
+          <w:rFonts w:ascii="Courier New" w:eastAsia="Times New Roman" w:hAnsi="Courier New" w:cs="Courier New"/>
+          <w:color w:val="000000"/>
+          <w:sz w:val="18"/>
+          <w:szCs w:val="18"/>
+        </w:rPr>
+      </w:pPr>
+      <w:r>
+        <w:rPr>
+          <w:rFonts w:ascii="Courier New" w:eastAsia="Times New Roman" w:hAnsi="Courier New" w:cs="Courier New"/>
+          <w:color w:val="000000"/>
+          <w:sz w:val="18"/>
+          <w:szCs w:val="18"/>
+        </w:rPr>
+        <w:t>[Chorus]</w:t>
+      </w:r>
+    </w:p>
+    <w:p>
+      <w:pPr>
+        <w:shd w:val="clear" w:color="auto" w:fill="FFFFFF"/>
+        <w:tabs>
+          <w:tab w:val="left" w:pos="916"/>
+          <w:tab w:val="left" w:pos="1832"/>
+          <w:tab w:val="left" w:pos="2748"/>
+          <w:tab w:val="left" w:pos="3664"/>
+          <w:tab w:val="left" w:pos="4580"/>
+          <w:tab w:val="left" w:pos="5496"/>
+          <w:tab w:val="left" w:pos="6412"/>
+          <w:tab w:val="left" w:pos="7328"/>
+          <w:tab w:val="left" w:pos="8244"/>
+          <w:tab w:val="left" w:pos="9160"/>
+          <w:tab w:val="left" w:pos="10076"/>
+          <w:tab w:val="left" w:pos="10992"/>
+          <w:tab w:val="left" w:pos="11908"/>
+          <w:tab w:val="left" w:pos="12824"/>
+          <w:tab w:val="left" w:pos="13740"/>
+          <w:tab w:val="left" w:pos="14656"/>
+        </w:tabs>
+        <w:wordWrap w:val="0"/>
+        <w:spacing w:after="0" w:line="240" w:lineRule="auto"/>
+        <w:rPr>
+          <w:rFonts w:ascii="Courier New" w:eastAsia="Times New Roman" w:hAnsi="Courier New" w:cs="Courier New"/>
+          <w:color w:val="000000"/>
+          <w:sz w:val="18"/>
+          <w:szCs w:val="18"/>
+        </w:rPr>
+      </w:pPr>
+    </w:p>
+    <w:p>
+      <w:pPr>
+        <w:shd w:val="clear" w:color="auto" w:fill="FFFFFF"/>
+        <w:tabs>
+          <w:tab w:val="left" w:pos="916"/>
+          <w:tab w:val="left" w:pos="1832"/>
+          <w:tab w:val="left" w:pos="2748"/>
+          <w:tab w:val="left" w:pos="3664"/>
+          <w:tab w:val="left" w:pos="4580"/>
+          <w:tab w:val="left" w:pos="5496"/>
+          <w:tab w:val="left" w:pos="6412"/>
+          <w:tab w:val="left" w:pos="7328"/>
+          <w:tab w:val="left" w:pos="8244"/>
+          <w:tab w:val="left" w:pos="9160"/>
+          <w:tab w:val="left" w:pos="10076"/>
+          <w:tab w:val="left" w:pos="10992"/>
+          <w:tab w:val="left" w:pos="11908"/>
+          <w:tab w:val="left" w:pos="12824"/>
+          <w:tab w:val="left" w:pos="13740"/>
+          <w:tab w:val="left" w:pos="14656"/>
+        </w:tabs>
+        <w:wordWrap w:val="0"/>
+        <w:spacing w:after="0" w:line="240" w:lineRule="auto"/>
+        <w:rPr>
+          <w:rFonts w:ascii="Courier New" w:eastAsia="Times New Roman" w:hAnsi="Courier New" w:cs="Courier New"/>
+          <w:color w:val="000000"/>
+          <w:sz w:val="18"/>
+          <w:szCs w:val="18"/>
+        </w:rPr>
+      </w:pPr>
+      <w:r>
+        <w:rPr>
+          <w:rFonts w:ascii="Courier New" w:eastAsia="Times New Roman" w:hAnsi="Courier New" w:cs="Courier New"/>
+          <w:color w:val="000000"/>
+          <w:sz w:val="18"/>
+          <w:szCs w:val="18"/>
+        </w:rPr>
+        <w:t>[Bridge]</w:t>
+      </w:r>
+    </w:p>
+    <w:p>
+      <w:pPr>
+        <w:shd w:val="clear" w:color="auto" w:fill="FFFFFF"/>
+        <w:tabs>
+          <w:tab w:val="left" w:pos="916"/>
+          <w:tab w:val="left" w:pos="1832"/>
+          <w:tab w:val="left" w:pos="2748"/>
+          <w:tab w:val="left" w:pos="3664"/>
+          <w:tab w:val="left" w:pos="4580"/>
+          <w:tab w:val="left" w:pos="5496"/>
+          <w:tab w:val="left" w:pos="6412"/>
+          <w:tab w:val="left" w:pos="7328"/>
+          <w:tab w:val="left" w:pos="8244"/>
+          <w:tab w:val="left" w:pos="9160"/>
+          <w:tab w:val="left" w:pos="10076"/>
+          <w:tab w:val="left" w:pos="10992"/>
+          <w:tab w:val="left" w:pos="11908"/>
+          <w:tab w:val="left" w:pos="12824"/>
+          <w:tab w:val="left" w:pos="13740"/>
+          <w:tab w:val="left" w:pos="14656"/>
+        </w:tabs>
+        <w:wordWrap w:val="0"/>
+        <w:spacing w:after="0" w:line="240" w:lineRule="auto"/>
+        <w:rPr>
+          <w:rFonts w:ascii="Courier New" w:eastAsia="Times New Roman" w:hAnsi="Courier New" w:cs="Courier New"/>
+          <w:color w:val="000000"/>
+          <w:sz w:val="18"/>
+          <w:szCs w:val="18"/>
+        </w:rPr>
+      </w:pPr>
+    </w:p>
+    <w:p>
+      <w:pPr>
+        <w:shd w:val="clear" w:color="auto" w:fill="FFFFFF"/>
+        <w:tabs>
+          <w:tab w:val="left" w:pos="916"/>
+          <w:tab w:val="left" w:pos="1832"/>
+          <w:tab w:val="left" w:pos="2748"/>
+          <w:tab w:val="left" w:pos="3664"/>
+          <w:tab w:val="left" w:pos="4580"/>
+          <w:tab w:val="left" w:pos="5496"/>
+          <w:tab w:val="left" w:pos="6412"/>
+          <w:tab w:val="left" w:pos="7328"/>
+          <w:tab w:val="left" w:pos="8244"/>
+          <w:tab w:val="left" w:pos="9160"/>
+          <w:tab w:val="left" w:pos="10076"/>
+          <w:tab w:val="left" w:pos="10992"/>
+          <w:tab w:val="left" w:pos="11908"/>
+          <w:tab w:val="left" w:pos="12824"/>
+          <w:tab w:val="left" w:pos="13740"/>
+          <w:tab w:val="left" w:pos="14656"/>
+        </w:tabs>
+        <w:wordWrap w:val="0"/>
+        <w:spacing w:after="0" w:line="240" w:lineRule="auto"/>
+        <w:rPr>
+          <w:rFonts w:ascii="Courier New" w:eastAsia="Times New Roman" w:hAnsi="Courier New" w:cs="Courier New"/>
+          <w:color w:val="000000"/>
+          <w:sz w:val="18"/>
+          <w:szCs w:val="18"/>
+        </w:rPr>
+      </w:pPr>
+      <w:r>
+        <w:rPr>
+          <w:rFonts w:ascii="Courier New" w:eastAsia="Times New Roman" w:hAnsi="Courier New" w:cs="Courier New"/>
+          <w:color w:val="007FBF"/>
+          <w:sz w:val="18"/>
+          <w:szCs w:val="18"/>
+        </w:rPr>
+        <w:t>G</w:t>
+      </w:r>
+      <w:r>
+        <w:rPr>
+          <w:rFonts w:ascii="Courier New" w:eastAsia="Times New Roman" w:hAnsi="Courier New" w:cs="Courier New"/>
+          <w:color w:val="000000"/>
+          <w:sz w:val="18"/>
+          <w:szCs w:val="18"/>
+        </w:rPr>
+        <w:t xml:space="preserve">    </w:t>
+      </w:r>
+      <w:r>
+        <w:rPr>
+          <w:rFonts w:ascii="Courier New" w:eastAsia="Times New Roman" w:hAnsi="Courier New" w:cs="Courier New"/>
+          <w:color w:val="007FBF"/>
+          <w:sz w:val="18"/>
+          <w:szCs w:val="18"/>
+        </w:rPr>
+        <w:t>F#</w:t>
+      </w:r>
+      <w:r>
+        <w:rPr>
+          <w:rFonts w:ascii="Courier New" w:eastAsia="Times New Roman" w:hAnsi="Courier New" w:cs="Courier New"/>
+          <w:color w:val="000000"/>
+          <w:sz w:val="18"/>
+          <w:szCs w:val="18"/>
+        </w:rPr>
+        <w:t xml:space="preserve">    </w:t>
+      </w:r>
+      <w:r>
+        <w:rPr>
+          <w:rFonts w:ascii="Courier New" w:eastAsia="Times New Roman" w:hAnsi="Courier New" w:cs="Courier New"/>
+          <w:color w:val="007FBF"/>
+          <w:sz w:val="18"/>
+          <w:szCs w:val="18"/>
+        </w:rPr>
+        <w:t>E</w:t>
+      </w:r>
+    </w:p>
+    <w:p>
+      <w:pPr>
+        <w:shd w:val="clear" w:color="auto" w:fill="FFFFFF"/>
+        <w:tabs>
+          <w:tab w:val="left" w:pos="916"/>
+          <w:tab w:val="left" w:pos="1832"/>
+          <w:tab w:val="left" w:pos="2748"/>
+          <w:tab w:val="left" w:pos="3664"/>
+          <w:tab w:val="left" w:pos="4580"/>
+          <w:tab w:val="left" w:pos="5496"/>
+          <w:tab w:val="left" w:pos="6412"/>
+          <w:tab w:val="left" w:pos="7328"/>
+          <w:tab w:val="left" w:pos="8244"/>
+          <w:tab w:val="left" w:pos="9160"/>
+          <w:tab w:val="left" w:pos="10076"/>
+          <w:tab w:val="left" w:pos="10992"/>
+          <w:tab w:val="left" w:pos="11908"/>
+          <w:tab w:val="left" w:pos="12824"/>
+          <w:tab w:val="left" w:pos="13740"/>
+          <w:tab w:val="left" w:pos="14656"/>
+        </w:tabs>
+        <w:wordWrap w:val="0"/>
+        <w:spacing w:after="0" w:line="240" w:lineRule="auto"/>
+        <w:rPr>
+          <w:rFonts w:ascii="Courier New" w:eastAsia="Times New Roman" w:hAnsi="Courier New" w:cs="Courier New"/>
+          <w:color w:val="000000"/>
+          <w:sz w:val="18"/>
+          <w:szCs w:val="18"/>
+        </w:rPr>
+      </w:pPr>
+      <w:r>
+        <w:rPr>
+          <w:rFonts w:ascii="Courier New" w:eastAsia="Times New Roman" w:hAnsi="Courier New" w:cs="Courier New"/>
+          <w:color w:val="000000"/>
+          <w:sz w:val="18"/>
+          <w:szCs w:val="18"/>
+        </w:rPr>
+        <w:t xml:space="preserve">           He lives in his own heaven</w:t>
+      </w:r>
+    </w:p>
+    <w:p>
+      <w:pPr>
+        <w:shd w:val="clear" w:color="auto" w:fill="FFFFFF"/>
+        <w:tabs>
+          <w:tab w:val="left" w:pos="916"/>
+          <w:tab w:val="left" w:pos="1832"/>
+          <w:tab w:val="left" w:pos="2748"/>
+          <w:tab w:val="left" w:pos="3664"/>
+          <w:tab w:val="left" w:pos="4580"/>
+          <w:tab w:val="left" w:pos="5496"/>
+          <w:tab w:val="left" w:pos="6412"/>
+          <w:tab w:val="left" w:pos="7328"/>
+          <w:tab w:val="left" w:pos="8244"/>
+          <w:tab w:val="left" w:pos="9160"/>
+          <w:tab w:val="left" w:pos="10076"/>
+          <w:tab w:val="left" w:pos="10992"/>
+          <w:tab w:val="left" w:pos="11908"/>
+          <w:tab w:val="left" w:pos="12824"/>
+          <w:tab w:val="left" w:pos="13740"/>
+          <w:tab w:val="left" w:pos="14656"/>
+        </w:tabs>
+        <w:wordWrap w:val="0"/>
+        <w:spacing w:after="0" w:line="240" w:lineRule="auto"/>
+        <w:rPr>
+          <w:rFonts w:ascii="Courier New" w:eastAsia="Times New Roman" w:hAnsi="Courier New" w:cs="Courier New"/>
+          <w:color w:val="000000"/>
+          <w:sz w:val="18"/>
+          <w:szCs w:val="18"/>
+        </w:rPr>
+      </w:pPr>
+      <w:r>
+        <w:rPr>
+          <w:rFonts w:ascii="Courier New" w:eastAsia="Times New Roman" w:hAnsi="Courier New" w:cs="Courier New"/>
+          <w:color w:val="007FBF"/>
+          <w:sz w:val="18"/>
+          <w:szCs w:val="18"/>
+        </w:rPr>
+        <w:t>G</w:t>
+      </w:r>
+      <w:r>
+        <w:rPr>
+          <w:rFonts w:ascii="Courier New" w:eastAsia="Times New Roman" w:hAnsi="Courier New" w:cs="Courier New"/>
+          <w:color w:val="000000"/>
+          <w:sz w:val="18"/>
+          <w:szCs w:val="18"/>
+        </w:rPr>
+        <w:t xml:space="preserve">    </w:t>
+      </w:r>
+      <w:r>
+        <w:rPr>
+          <w:rFonts w:ascii="Courier New" w:eastAsia="Times New Roman" w:hAnsi="Courier New" w:cs="Courier New"/>
+          <w:color w:val="007FBF"/>
+          <w:sz w:val="18"/>
+          <w:szCs w:val="18"/>
+        </w:rPr>
+        <w:t>F#</w:t>
+      </w:r>
+      <w:r>
+        <w:rPr>
+          <w:rFonts w:ascii="Courier New" w:eastAsia="Times New Roman" w:hAnsi="Courier New" w:cs="Courier New"/>
+          <w:color w:val="000000"/>
+          <w:sz w:val="18"/>
+          <w:szCs w:val="18"/>
+        </w:rPr>
+        <w:t xml:space="preserve">    </w:t>
+      </w:r>
+      <w:r>
+        <w:rPr>
+          <w:rFonts w:ascii="Courier New" w:eastAsia="Times New Roman" w:hAnsi="Courier New" w:cs="Courier New"/>
+          <w:color w:val="007FBF"/>
+          <w:sz w:val="18"/>
+          <w:szCs w:val="18"/>
+        </w:rPr>
+        <w:t>E</w:t>
+      </w:r>
+    </w:p>
+    <w:p>
+      <w:pPr>
+        <w:shd w:val="clear" w:color="auto" w:fill="FFFFFF"/>
+        <w:tabs>
+          <w:tab w:val="left" w:pos="916"/>
+          <w:tab w:val="left" w:pos="1832"/>
+          <w:tab w:val="left" w:pos="2748"/>
+          <w:tab w:val="left" w:pos="3664"/>
+          <w:tab w:val="left" w:pos="4580"/>
+          <w:tab w:val="left" w:pos="5496"/>
+          <w:tab w:val="left" w:pos="6412"/>
+          <w:tab w:val="left" w:pos="7328"/>
+          <w:tab w:val="left" w:pos="8244"/>
+          <w:tab w:val="left" w:pos="9160"/>
+          <w:tab w:val="left" w:pos="10076"/>
+          <w:tab w:val="left" w:pos="10992"/>
+          <w:tab w:val="left" w:pos="11908"/>
+          <w:tab w:val="left" w:pos="12824"/>
+          <w:tab w:val="left" w:pos="13740"/>
+          <w:tab w:val="left" w:pos="14656"/>
+        </w:tabs>
+        <w:wordWrap w:val="0"/>
+        <w:spacing w:after="0" w:line="240" w:lineRule="auto"/>
+        <w:rPr>
+          <w:rFonts w:ascii="Courier New" w:eastAsia="Times New Roman" w:hAnsi="Courier New" w:cs="Courier New"/>
+          <w:color w:val="000000"/>
+          <w:sz w:val="18"/>
+          <w:szCs w:val="18"/>
+        </w:rPr>
+      </w:pPr>
+      <w:r>
+        <w:rPr>
+          <w:rFonts w:ascii="Courier New" w:eastAsia="Times New Roman" w:hAnsi="Courier New" w:cs="Courier New"/>
+          <w:color w:val="000000"/>
+          <w:sz w:val="18"/>
+          <w:szCs w:val="18"/>
+        </w:rPr>
+        <w:t xml:space="preserve">           Collects it to go from the seven eleven</w:t>
+      </w:r>
+    </w:p>
+    <w:p>
+      <w:pPr>
+        <w:shd w:val="clear" w:color="auto" w:fill="FFFFFF"/>
+        <w:tabs>
+          <w:tab w:val="left" w:pos="916"/>
+          <w:tab w:val="left" w:pos="1832"/>
+          <w:tab w:val="left" w:pos="2748"/>
+          <w:tab w:val="left" w:pos="3664"/>
+          <w:tab w:val="left" w:pos="4580"/>
+          <w:tab w:val="left" w:pos="5496"/>
+          <w:tab w:val="left" w:pos="6412"/>
+          <w:tab w:val="left" w:pos="7328"/>
+          <w:tab w:val="left" w:pos="8244"/>
+          <w:tab w:val="left" w:pos="9160"/>
+          <w:tab w:val="left" w:pos="10076"/>
+          <w:tab w:val="left" w:pos="10992"/>
+          <w:tab w:val="left" w:pos="11908"/>
+          <w:tab w:val="left" w:pos="12824"/>
+          <w:tab w:val="left" w:pos="13740"/>
+          <w:tab w:val="left" w:pos="14656"/>
+        </w:tabs>
+        <w:wordWrap w:val="0"/>
+        <w:spacing w:after="0" w:line="240" w:lineRule="auto"/>
+        <w:rPr>
+          <w:rFonts w:ascii="Courier New" w:eastAsia="Times New Roman" w:hAnsi="Courier New" w:cs="Courier New"/>
+          <w:color w:val="000000"/>
+          <w:sz w:val="18"/>
+          <w:szCs w:val="18"/>
+        </w:rPr>
+      </w:pPr>
+      <w:r>
+        <w:rPr>
+          <w:rFonts w:ascii="Courier New" w:eastAsia="Times New Roman" w:hAnsi="Courier New" w:cs="Courier New"/>
+          <w:color w:val="007FBF"/>
+          <w:sz w:val="18"/>
+          <w:szCs w:val="18"/>
+        </w:rPr>
+        <w:t>G</w:t>
+      </w:r>
+      <w:r>
+        <w:rPr>
+          <w:rFonts w:ascii="Courier New" w:eastAsia="Times New Roman" w:hAnsi="Courier New" w:cs="Courier New"/>
+          <w:color w:val="000000"/>
+          <w:sz w:val="18"/>
+          <w:szCs w:val="18"/>
+        </w:rPr>
+        <w:t xml:space="preserve">    </w:t>
+      </w:r>
+      <w:r>
+        <w:rPr>
+          <w:rFonts w:ascii="Courier New" w:eastAsia="Times New Roman" w:hAnsi="Courier New" w:cs="Courier New"/>
+          <w:color w:val="007FBF"/>
+          <w:sz w:val="18"/>
+          <w:szCs w:val="18"/>
+        </w:rPr>
+        <w:t>F#</w:t>
+      </w:r>
+      <w:r>
+        <w:rPr>
+          <w:rFonts w:ascii="Courier New" w:eastAsia="Times New Roman" w:hAnsi="Courier New" w:cs="Courier New"/>
+          <w:color w:val="000000"/>
+          <w:sz w:val="18"/>
+          <w:szCs w:val="18"/>
+        </w:rPr>
+        <w:t xml:space="preserve">    </w:t>
+      </w:r>
+      <w:r>
+        <w:rPr>
+          <w:rFonts w:ascii="Courier New" w:eastAsia="Times New Roman" w:hAnsi="Courier New" w:cs="Courier New"/>
+          <w:color w:val="007FBF"/>
+          <w:sz w:val="18"/>
+          <w:szCs w:val="18"/>
+        </w:rPr>
+        <w:t>E</w:t>
+      </w:r>
+    </w:p>
+    <w:p>
+      <w:pPr>
+        <w:shd w:val="clear" w:color="auto" w:fill="FFFFFF"/>
+        <w:tabs>
+          <w:tab w:val="left" w:pos="916"/>
+          <w:tab w:val="left" w:pos="1832"/>
+          <w:tab w:val="left" w:pos="2748"/>
+          <w:tab w:val="left" w:pos="3664"/>
+          <w:tab w:val="left" w:pos="4580"/>
+          <w:tab w:val="left" w:pos="5496"/>
+          <w:tab w:val="left" w:pos="6412"/>
+          <w:tab w:val="left" w:pos="7328"/>
+          <w:tab w:val="left" w:pos="8244"/>
+          <w:tab w:val="left" w:pos="9160"/>
+          <w:tab w:val="left" w:pos="10076"/>
+          <w:tab w:val="left" w:pos="10992"/>
+          <w:tab w:val="left" w:pos="11908"/>
+          <w:tab w:val="left" w:pos="12824"/>
+          <w:tab w:val="left" w:pos="13740"/>
+          <w:tab w:val="left" w:pos="14656"/>
+        </w:tabs>
+        <w:wordWrap w:val="0"/>
+        <w:spacing w:after="0" w:line="240" w:lineRule="auto"/>
+        <w:rPr>
+          <w:rFonts w:ascii="Courier New" w:eastAsia="Times New Roman" w:hAnsi="Courier New" w:cs="Courier New"/>
+          <w:color w:val="000000"/>
+          <w:sz w:val="18"/>
+          <w:szCs w:val="18"/>
+        </w:rPr>
+      </w:pPr>
+      <w:r>
+        <w:rPr>
+          <w:rFonts w:ascii="Courier New" w:eastAsia="Times New Roman" w:hAnsi="Courier New" w:cs="Courier New"/>
+          <w:color w:val="000000"/>
+          <w:sz w:val="18"/>
+          <w:szCs w:val="18"/>
+        </w:rPr>
+        <w:t xml:space="preserve">           Well he's out all night to collect a fare</w:t>
+      </w:r>
+    </w:p>
+    <w:p>
+      <w:pPr>
+        <w:shd w:val="clear" w:color="auto" w:fill="FFFFFF"/>
+        <w:tabs>
+          <w:tab w:val="left" w:pos="916"/>
+          <w:tab w:val="left" w:pos="1832"/>
+          <w:tab w:val="left" w:pos="2748"/>
+          <w:tab w:val="left" w:pos="3664"/>
+          <w:tab w:val="left" w:pos="4580"/>
+          <w:tab w:val="left" w:pos="5496"/>
+          <w:tab w:val="left" w:pos="6412"/>
+          <w:tab w:val="left" w:pos="7328"/>
+          <w:tab w:val="left" w:pos="8244"/>
+          <w:tab w:val="left" w:pos="9160"/>
+          <w:tab w:val="left" w:pos="10076"/>
+          <w:tab w:val="left" w:pos="10992"/>
+          <w:tab w:val="left" w:pos="11908"/>
+          <w:tab w:val="left" w:pos="12824"/>
+          <w:tab w:val="left" w:pos="13740"/>
+          <w:tab w:val="left" w:pos="14656"/>
+        </w:tabs>
+        <w:wordWrap w:val="0"/>
+        <w:spacing w:after="0" w:line="240" w:lineRule="auto"/>
+        <w:rPr>
+          <w:rFonts w:ascii="Courier New" w:eastAsia="Times New Roman" w:hAnsi="Courier New" w:cs="Courier New"/>
+          <w:color w:val="000000"/>
+          <w:sz w:val="18"/>
+          <w:szCs w:val="18"/>
+        </w:rPr>
+      </w:pPr>
+      <w:r>
+        <w:rPr>
+          <w:rFonts w:ascii="Courier New" w:eastAsia="Times New Roman" w:hAnsi="Courier New" w:cs="Courier New"/>
+          <w:color w:val="007FBF"/>
+          <w:sz w:val="18"/>
+          <w:szCs w:val="18"/>
+        </w:rPr>
+        <w:t>G</w:t>
+      </w:r>
+      <w:r>
+        <w:rPr>
+          <w:rFonts w:ascii="Courier New" w:eastAsia="Times New Roman" w:hAnsi="Courier New" w:cs="Courier New"/>
+          <w:color w:val="000000"/>
+          <w:sz w:val="18"/>
+          <w:szCs w:val="18"/>
+        </w:rPr>
+        <w:t xml:space="preserve">    </w:t>
+      </w:r>
+      <w:r>
+        <w:rPr>
+          <w:rFonts w:ascii="Courier New" w:eastAsia="Times New Roman" w:hAnsi="Courier New" w:cs="Courier New"/>
+          <w:color w:val="007FBF"/>
+          <w:sz w:val="18"/>
+          <w:szCs w:val="18"/>
+        </w:rPr>
+        <w:t>F#</w:t>
+      </w:r>
+      <w:r>
+        <w:rPr>
+          <w:rFonts w:ascii="Courier New" w:eastAsia="Times New Roman" w:hAnsi="Courier New" w:cs="Courier New"/>
+          <w:color w:val="000000"/>
+          <w:sz w:val="18"/>
+          <w:szCs w:val="18"/>
+        </w:rPr>
+        <w:t xml:space="preserve">    </w:t>
+      </w:r>
+      <w:r>
+        <w:rPr>
+          <w:rFonts w:ascii="Courier New" w:eastAsia="Times New Roman" w:hAnsi="Courier New" w:cs="Courier New"/>
+          <w:color w:val="007FBF"/>
+          <w:sz w:val="18"/>
+          <w:szCs w:val="18"/>
+        </w:rPr>
+        <w:t>E</w:t>
+      </w:r>
+    </w:p>
+    <w:p>
+      <w:pPr>
+        <w:shd w:val="clear" w:color="auto" w:fill="FFFFFF"/>
+        <w:tabs>
+          <w:tab w:val="left" w:pos="916"/>
+          <w:tab w:val="left" w:pos="1832"/>
+          <w:tab w:val="left" w:pos="2748"/>
+          <w:tab w:val="left" w:pos="3664"/>
+          <w:tab w:val="left" w:pos="4580"/>
+          <w:tab w:val="left" w:pos="5496"/>
+          <w:tab w:val="left" w:pos="6412"/>
+          <w:tab w:val="left" w:pos="7328"/>
+          <w:tab w:val="left" w:pos="8244"/>
+          <w:tab w:val="left" w:pos="9160"/>
+          <w:tab w:val="left" w:pos="10076"/>
+          <w:tab w:val="left" w:pos="10992"/>
+          <w:tab w:val="left" w:pos="11908"/>
+          <w:tab w:val="left" w:pos="12824"/>
+          <w:tab w:val="left" w:pos="13740"/>
+          <w:tab w:val="left" w:pos="14656"/>
+        </w:tabs>
+        <w:wordWrap w:val="0"/>
+        <w:spacing w:after="0" w:line="240" w:lineRule="auto"/>
+        <w:rPr>
+          <w:rFonts w:ascii="Courier New" w:eastAsia="Times New Roman" w:hAnsi="Courier New" w:cs="Courier New"/>
+          <w:color w:val="000000"/>
+          <w:sz w:val="18"/>
+          <w:szCs w:val="18"/>
+        </w:rPr>
+      </w:pPr>
+      <w:r>
+        <w:rPr>
+          <w:rFonts w:ascii="Courier New" w:eastAsia="Times New Roman" w:hAnsi="Courier New" w:cs="Courier New"/>
+          <w:color w:val="000000"/>
+          <w:sz w:val="18"/>
+          <w:szCs w:val="18"/>
+        </w:rPr>
+        <w:t xml:space="preserve">           Just so long, just so long it don't mess up his hair.</w:t>
+      </w:r>
+    </w:p>
+    <w:p>
+      <w:pPr>
+        <w:shd w:val="clear" w:color="auto" w:fill="FFFFFF"/>
+        <w:tabs>
+          <w:tab w:val="left" w:pos="916"/>
+          <w:tab w:val="left" w:pos="1832"/>
+          <w:tab w:val="left" w:pos="2748"/>
+          <w:tab w:val="left" w:pos="3664"/>
+          <w:tab w:val="left" w:pos="4580"/>
+          <w:tab w:val="left" w:pos="5496"/>
+          <w:tab w:val="left" w:pos="6412"/>
+          <w:tab w:val="left" w:pos="7328"/>
+          <w:tab w:val="left" w:pos="8244"/>
+          <w:tab w:val="left" w:pos="9160"/>
+          <w:tab w:val="left" w:pos="10076"/>
+          <w:tab w:val="left" w:pos="10992"/>
+          <w:tab w:val="left" w:pos="11908"/>
+          <w:tab w:val="left" w:pos="12824"/>
+          <w:tab w:val="left" w:pos="13740"/>
+          <w:tab w:val="left" w:pos="14656"/>
+        </w:tabs>
+        <w:wordWrap w:val="0"/>
+        <w:spacing w:after="0" w:line="240" w:lineRule="auto"/>
+        <w:rPr>
+          <w:rFonts w:ascii="Courier New" w:eastAsia="Times New Roman" w:hAnsi="Courier New" w:cs="Courier New"/>
+          <w:color w:val="000000"/>
+          <w:sz w:val="18"/>
+          <w:szCs w:val="18"/>
+        </w:rPr>
+      </w:pPr>
+    </w:p>
+    <w:p>
+      <w:pPr>
+        <w:shd w:val="clear" w:color="auto" w:fill="FFFFFF"/>
+        <w:tabs>
+          <w:tab w:val="left" w:pos="916"/>
+          <w:tab w:val="left" w:pos="1832"/>
+          <w:tab w:val="left" w:pos="2748"/>
+          <w:tab w:val="left" w:pos="3664"/>
+          <w:tab w:val="left" w:pos="4580"/>
+          <w:tab w:val="left" w:pos="5496"/>
+          <w:tab w:val="left" w:pos="6412"/>
+          <w:tab w:val="left" w:pos="7328"/>
+          <w:tab w:val="left" w:pos="8244"/>
+          <w:tab w:val="left" w:pos="9160"/>
+          <w:tab w:val="left" w:pos="10076"/>
+          <w:tab w:val="left" w:pos="10992"/>
+          <w:tab w:val="left" w:pos="11908"/>
+          <w:tab w:val="left" w:pos="12824"/>
+          <w:tab w:val="left" w:pos="13740"/>
+          <w:tab w:val="left" w:pos="14656"/>
+        </w:tabs>
+        <w:wordWrap w:val="0"/>
+        <w:spacing w:after="0" w:line="240" w:lineRule="auto"/>
+        <w:rPr>
+          <w:rFonts w:ascii="Courier New" w:eastAsia="Times New Roman" w:hAnsi="Courier New" w:cs="Courier New"/>
+          <w:color w:val="000000"/>
+          <w:sz w:val="18"/>
+          <w:szCs w:val="18"/>
+        </w:rPr>
+      </w:pPr>
+      <w:r>
+        <w:rPr>
+          <w:rFonts w:ascii="Courier New" w:eastAsia="Times New Roman" w:hAnsi="Courier New" w:cs="Courier New"/>
+          <w:color w:val="000000"/>
+          <w:sz w:val="18"/>
+          <w:szCs w:val="18"/>
+        </w:rPr>
+        <w:t>[Verse 3]</w:t>
+      </w:r>
+    </w:p>
+    <w:p>
+      <w:pPr>
+        <w:shd w:val="clear" w:color="auto" w:fill="FFFFFF"/>
+        <w:tabs>
+          <w:tab w:val="left" w:pos="916"/>
+          <w:tab w:val="left" w:pos="1832"/>
+          <w:tab w:val="left" w:pos="2748"/>
+          <w:tab w:val="left" w:pos="3664"/>
+          <w:tab w:val="left" w:pos="4580"/>
+          <w:tab w:val="left" w:pos="5496"/>
+          <w:tab w:val="left" w:pos="6412"/>
+          <w:tab w:val="left" w:pos="7328"/>
+          <w:tab w:val="left" w:pos="8244"/>
+          <w:tab w:val="left" w:pos="9160"/>
+          <w:tab w:val="left" w:pos="10076"/>
+          <w:tab w:val="left" w:pos="10992"/>
+          <w:tab w:val="left" w:pos="11908"/>
+          <w:tab w:val="left" w:pos="12824"/>
+          <w:tab w:val="left" w:pos="13740"/>
+          <w:tab w:val="left" w:pos="14656"/>
+        </w:tabs>
+        <w:wordWrap w:val="0"/>
+        <w:spacing w:after="0" w:line="240" w:lineRule="auto"/>
+        <w:rPr>
+          <w:rFonts w:ascii="Courier New" w:eastAsia="Times New Roman" w:hAnsi="Courier New" w:cs="Courier New"/>
+          <w:color w:val="000000"/>
+          <w:sz w:val="18"/>
+          <w:szCs w:val="18"/>
+        </w:rPr>
+      </w:pPr>
+      <w:r>
+        <w:rPr>
+          <w:rFonts w:ascii="Courier New" w:eastAsia="Times New Roman" w:hAnsi="Courier New" w:cs="Courier New"/>
+          <w:color w:val="000000"/>
+          <w:sz w:val="18"/>
+          <w:szCs w:val="18"/>
+        </w:rPr>
+        <w:t>I walked the ward with you, babe</w:t>
+      </w:r>
+    </w:p>
+    <w:p>
+      <w:pPr>
+        <w:shd w:val="clear" w:color="auto" w:fill="FFFFFF"/>
+        <w:tabs>
+          <w:tab w:val="left" w:pos="916"/>
+          <w:tab w:val="left" w:pos="1832"/>
+          <w:tab w:val="left" w:pos="2748"/>
+          <w:tab w:val="left" w:pos="3664"/>
+          <w:tab w:val="left" w:pos="4580"/>
+          <w:tab w:val="left" w:pos="5496"/>
+          <w:tab w:val="left" w:pos="6412"/>
+          <w:tab w:val="left" w:pos="7328"/>
+          <w:tab w:val="left" w:pos="8244"/>
+          <w:tab w:val="left" w:pos="9160"/>
+          <w:tab w:val="left" w:pos="10076"/>
+          <w:tab w:val="left" w:pos="10992"/>
+          <w:tab w:val="left" w:pos="11908"/>
+          <w:tab w:val="left" w:pos="12824"/>
+          <w:tab w:val="left" w:pos="13740"/>
+          <w:tab w:val="left" w:pos="14656"/>
+        </w:tabs>
+        <w:wordWrap w:val="0"/>
+        <w:spacing w:after="0" w:line="240" w:lineRule="auto"/>
+        <w:rPr>
+          <w:rFonts w:ascii="Courier New" w:eastAsia="Times New Roman" w:hAnsi="Courier New" w:cs="Courier New"/>
+          <w:color w:val="000000"/>
+          <w:sz w:val="18"/>
+          <w:szCs w:val="18"/>
+        </w:rPr>
+      </w:pPr>
+      <w:r>
+        <w:rPr>
+          <w:rFonts w:ascii="Courier New" w:eastAsia="Times New Roman" w:hAnsi="Courier New" w:cs="Courier New"/>
+          <w:color w:val="000000"/>
+          <w:sz w:val="18"/>
+          <w:szCs w:val="18"/>
+        </w:rPr>
+        <w:t>A thousand miles with you</w:t>
+      </w:r>
+    </w:p>
+    <w:p>
+      <w:pPr>
+        <w:shd w:val="clear" w:color="auto" w:fill="FFFFFF"/>
+        <w:tabs>
+          <w:tab w:val="left" w:pos="916"/>
+          <w:tab w:val="left" w:pos="1832"/>
+          <w:tab w:val="left" w:pos="2748"/>
+          <w:tab w:val="left" w:pos="3664"/>
+          <w:tab w:val="left" w:pos="4580"/>
+          <w:tab w:val="left" w:pos="5496"/>
+          <w:tab w:val="left" w:pos="6412"/>
+          <w:tab w:val="left" w:pos="7328"/>
+          <w:tab w:val="left" w:pos="8244"/>
+          <w:tab w:val="left" w:pos="9160"/>
+          <w:tab w:val="left" w:pos="10076"/>
+          <w:tab w:val="left" w:pos="10992"/>
+          <w:tab w:val="left" w:pos="11908"/>
+          <w:tab w:val="left" w:pos="12824"/>
+          <w:tab w:val="left" w:pos="13740"/>
+          <w:tab w:val="left" w:pos="14656"/>
+        </w:tabs>
+        <w:wordWrap w:val="0"/>
+        <w:spacing w:after="0" w:line="240" w:lineRule="auto"/>
+        <w:rPr>
+          <w:rFonts w:ascii="Courier New" w:eastAsia="Times New Roman" w:hAnsi="Courier New" w:cs="Courier New"/>
+          <w:color w:val="000000"/>
+          <w:sz w:val="18"/>
+          <w:szCs w:val="18"/>
+        </w:rPr>
+      </w:pPr>
+      <w:r>
+        <w:rPr>
+          <w:rFonts w:ascii="Courier New" w:eastAsia="Times New Roman" w:hAnsi="Courier New" w:cs="Courier New"/>
+          <w:color w:val="000000"/>
+          <w:sz w:val="18"/>
+          <w:szCs w:val="18"/>
+        </w:rPr>
+        <w:t>I dried your tears of pain, babe</w:t>
+      </w:r>
+    </w:p>
+    <w:p>
+      <w:pPr>
+        <w:shd w:val="clear" w:color="auto" w:fill="FFFFFF"/>
+        <w:tabs>
+          <w:tab w:val="left" w:pos="916"/>
+          <w:tab w:val="left" w:pos="1832"/>
+          <w:tab w:val="left" w:pos="2748"/>
+          <w:tab w:val="left" w:pos="3664"/>
+          <w:tab w:val="left" w:pos="4580"/>
+          <w:tab w:val="left" w:pos="5496"/>
+          <w:tab w:val="left" w:pos="6412"/>
+          <w:tab w:val="left" w:pos="7328"/>
+          <w:tab w:val="left" w:pos="8244"/>
+          <w:tab w:val="left" w:pos="9160"/>
+          <w:tab w:val="left" w:pos="10076"/>
+          <w:tab w:val="left" w:pos="10992"/>
+          <w:tab w:val="left" w:pos="11908"/>
+          <w:tab w:val="left" w:pos="12824"/>
+          <w:tab w:val="left" w:pos="13740"/>
+          <w:tab w:val="left" w:pos="14656"/>
+        </w:tabs>
+        <w:wordWrap w:val="0"/>
+        <w:spacing w:after="0" w:line="240" w:lineRule="auto"/>
+        <w:rPr>
+          <w:rFonts w:ascii="Courier New" w:eastAsia="Times New Roman" w:hAnsi="Courier New" w:cs="Courier New"/>
+          <w:color w:val="000000"/>
+          <w:sz w:val="18"/>
+          <w:szCs w:val="18"/>
+        </w:rPr>
+      </w:pPr>
+      <w:r>
+        <w:rPr>
+          <w:rFonts w:ascii="Courier New" w:eastAsia="Times New Roman" w:hAnsi="Courier New" w:cs="Courier New"/>
+          <w:color w:val="000000"/>
+          <w:sz w:val="18"/>
+          <w:szCs w:val="18"/>
+        </w:rPr>
+        <w:t>A million times for you</w:t>
+      </w:r>
+    </w:p>
+    <w:p>
+      <w:pPr>
+        <w:shd w:val="clear" w:color="auto" w:fill="FFFFFF"/>
+        <w:tabs>
+          <w:tab w:val="left" w:pos="916"/>
+          <w:tab w:val="left" w:pos="1832"/>
+          <w:tab w:val="left" w:pos="2748"/>
+          <w:tab w:val="left" w:pos="3664"/>
+          <w:tab w:val="left" w:pos="4580"/>
+          <w:tab w:val="left" w:pos="5496"/>
+          <w:tab w:val="left" w:pos="6412"/>
+          <w:tab w:val="left" w:pos="7328"/>
+          <w:tab w:val="left" w:pos="8244"/>
+          <w:tab w:val="left" w:pos="9160"/>
+          <w:tab w:val="left" w:pos="10076"/>
+          <w:tab w:val="left" w:pos="10992"/>
+          <w:tab w:val="left" w:pos="11908"/>
+          <w:tab w:val="left" w:pos="12824"/>
+          <w:tab w:val="left" w:pos="13740"/>
+          <w:tab w:val="left" w:pos="14656"/>
+        </w:tabs>
+        <w:wordWrap w:val="0"/>
+        <w:spacing w:after="0" w:line="240" w:lineRule="auto"/>
+        <w:rPr>
+          <w:rFonts w:ascii="Courier New" w:eastAsia="Times New Roman" w:hAnsi="Courier New" w:cs="Courier New"/>
+          <w:color w:val="000000"/>
+          <w:sz w:val="18"/>
+          <w:szCs w:val="18"/>
+        </w:rPr>
+      </w:pPr>
+      <w:r>
+        <w:rPr>
+          <w:rFonts w:ascii="Courier New" w:eastAsia="Times New Roman" w:hAnsi="Courier New" w:cs="Courier New"/>
+          <w:color w:val="000000"/>
+          <w:sz w:val="18"/>
+          <w:szCs w:val="18"/>
+        </w:rPr>
+        <w:t>I'd sell my soul for you babe</w:t>
+      </w:r>
+    </w:p>
+    <w:p>
+      <w:pPr>
+        <w:shd w:val="clear" w:color="auto" w:fill="FFFFFF"/>
+        <w:tabs>
+          <w:tab w:val="left" w:pos="916"/>
+          <w:tab w:val="left" w:pos="1832"/>
+          <w:tab w:val="left" w:pos="2748"/>
+          <w:tab w:val="left" w:pos="3664"/>
+          <w:tab w:val="left" w:pos="4580"/>
+          <w:tab w:val="left" w:pos="5496"/>
+          <w:tab w:val="left" w:pos="6412"/>
+          <w:tab w:val="left" w:pos="7328"/>
+          <w:tab w:val="left" w:pos="8244"/>
+          <w:tab w:val="left" w:pos="9160"/>
+          <w:tab w:val="left" w:pos="10076"/>
+          <w:tab w:val="left" w:pos="10992"/>
+          <w:tab w:val="left" w:pos="11908"/>
+          <w:tab w:val="left" w:pos="12824"/>
+          <w:tab w:val="left" w:pos="13740"/>
+          <w:tab w:val="left" w:pos="14656"/>
+        </w:tabs>
+        <w:wordWrap w:val="0"/>
+        <w:spacing w:after="0" w:line="240" w:lineRule="auto"/>
+        <w:rPr>
+          <w:rFonts w:ascii="Courier New" w:eastAsia="Times New Roman" w:hAnsi="Courier New" w:cs="Courier New"/>
+          <w:color w:val="000000"/>
+          <w:sz w:val="18"/>
+          <w:szCs w:val="18"/>
+        </w:rPr>
+      </w:pPr>
+      <w:r>
+        <w:rPr>
+          <w:rFonts w:ascii="Courier New" w:eastAsia="Times New Roman" w:hAnsi="Courier New" w:cs="Courier New"/>
+          <w:color w:val="000000"/>
+          <w:sz w:val="18"/>
+          <w:szCs w:val="18"/>
+        </w:rPr>
+        <w:t>For money to burn with you</w:t>
+      </w:r>
+    </w:p>
+    <w:p>
+      <w:pPr>
+        <w:shd w:val="clear" w:color="auto" w:fill="FFFFFF"/>
+        <w:tabs>
+          <w:tab w:val="left" w:pos="916"/>
+          <w:tab w:val="left" w:pos="1832"/>
+          <w:tab w:val="left" w:pos="2748"/>
+          <w:tab w:val="left" w:pos="3664"/>
+          <w:tab w:val="left" w:pos="4580"/>
+          <w:tab w:val="left" w:pos="5496"/>
+          <w:tab w:val="left" w:pos="6412"/>
+          <w:tab w:val="left" w:pos="7328"/>
+          <w:tab w:val="left" w:pos="8244"/>
+          <w:tab w:val="left" w:pos="9160"/>
+          <w:tab w:val="left" w:pos="10076"/>
+          <w:tab w:val="left" w:pos="10992"/>
+          <w:tab w:val="left" w:pos="11908"/>
+          <w:tab w:val="left" w:pos="12824"/>
+          <w:tab w:val="left" w:pos="13740"/>
+          <w:tab w:val="left" w:pos="14656"/>
+        </w:tabs>
+        <w:wordWrap w:val="0"/>
+        <w:spacing w:after="0" w:line="240" w:lineRule="auto"/>
+        <w:rPr>
+          <w:rFonts w:ascii="Courier New" w:eastAsia="Times New Roman" w:hAnsi="Courier New" w:cs="Courier New"/>
+          <w:color w:val="000000"/>
+          <w:sz w:val="18"/>
+          <w:szCs w:val="18"/>
+        </w:rPr>
+      </w:pPr>
+      <w:r>
+        <w:rPr>
+          <w:rFonts w:ascii="Courier New" w:eastAsia="Times New Roman" w:hAnsi="Courier New" w:cs="Courier New"/>
+          <w:color w:val="000000"/>
+          <w:sz w:val="18"/>
+          <w:szCs w:val="18"/>
+        </w:rPr>
+        <w:t>I'd give you all, and have none, babe</w:t>
       </w:r>
     </w:p>
     <w:p>
@@ -3658,6 +3726,17 @@
       <w:szCs w:val="20"/>
     </w:rPr>
   </w:style>
+  <w:style w:type="character" w:styleId="Hyperlink">
+    <w:name w:val="Hyperlink"/>
+    <w:basedOn w:val="DefaultParagraphFont"/>
+    <w:uiPriority w:val="99"/>
+    <w:unhideWhenUsed/>
+    <w:rsid w:val="00F85E5E"/>
+    <w:rPr>
+      <w:color w:val="0000FF" w:themeColor="hyperlink"/>
+      <w:u w:val="single"/>
+    </w:rPr>
+  </w:style>
 </w:styles>
 </file>
 
@@ -3894,6 +3973,17 @@
       <w:rFonts w:ascii="Courier New" w:eastAsia="Times New Roman" w:hAnsi="Courier New" w:cs="Courier New"/>
       <w:sz w:val="20"/>
       <w:szCs w:val="20"/>
+    </w:rPr>
+  </w:style>
+  <w:style w:type="character" w:styleId="Hyperlink">
+    <w:name w:val="Hyperlink"/>
+    <w:basedOn w:val="DefaultParagraphFont"/>
+    <w:uiPriority w:val="99"/>
+    <w:unhideWhenUsed/>
+    <w:rsid w:val="00F85E5E"/>
+    <w:rPr>
+      <w:color w:val="0000FF" w:themeColor="hyperlink"/>
+      <w:u w:val="single"/>
     </w:rPr>
   </w:style>
 </w:styles>

</xml_diff>